<commit_message>
Documentation intro and beginning preprocessing
</commit_message>
<xml_diff>
--- a/MacClusteringProject/datascience_documentation.docx
+++ b/MacClusteringProject/datascience_documentation.docx
@@ -4,7 +4,7 @@
   <w:body>
     <w:tbl>
       <w:tblPr>
-        <w:tblStyle w:val="29"/>
+        <w:tblStyle w:val="30"/>
         <w:tblW w:w="9827" w:type="dxa"/>
         <w:tblInd w:w="-612" w:type="dxa"/>
         <w:tblLayout w:type="fixed"/>
@@ -355,7 +355,7 @@
     </w:p>
     <w:p>
       <w:pPr>
-        <w:pStyle w:val="106"/>
+        <w:pStyle w:val="107"/>
         <w:rPr>
           <w:rFonts w:ascii="Arial" w:hAnsi="Arial" w:cs="Arial"/>
           <w:sz w:val="21"/>
@@ -488,7 +488,7 @@
                         <w:txbxContent>
                           <w:p>
                             <w:pPr>
-                              <w:pStyle w:val="119"/>
+                              <w:pStyle w:val="120"/>
                               <w:jc w:val="center"/>
                               <w:rPr>
                                 <w:rFonts w:ascii="Arial Narrow" w:hAnsi="Arial Narrow"/>
@@ -512,7 +512,7 @@
                           </w:p>
                           <w:p>
                             <w:pPr>
-                              <w:pStyle w:val="119"/>
+                              <w:pStyle w:val="120"/>
                               <w:jc w:val="center"/>
                               <w:rPr>
                                 <w:color w:val="auto"/>
@@ -552,7 +552,7 @@
                   <w:txbxContent>
                     <w:p>
                       <w:pPr>
-                        <w:pStyle w:val="119"/>
+                        <w:pStyle w:val="120"/>
                         <w:jc w:val="center"/>
                         <w:rPr>
                           <w:rFonts w:ascii="Arial Narrow" w:hAnsi="Arial Narrow"/>
@@ -576,7 +576,7 @@
                     </w:p>
                     <w:p>
                       <w:pPr>
-                        <w:pStyle w:val="119"/>
+                        <w:pStyle w:val="120"/>
                         <w:jc w:val="center"/>
                         <w:rPr>
                           <w:color w:val="auto"/>
@@ -656,7 +656,7 @@
                         <w:txbxContent>
                           <w:p>
                             <w:pPr>
-                              <w:pStyle w:val="119"/>
+                              <w:pStyle w:val="120"/>
                               <w:tabs>
                                 <w:tab w:val="right" w:pos="1980"/>
                                 <w:tab w:val="left" w:pos="2160"/>
@@ -673,7 +673,7 @@
                           </w:p>
                           <w:p>
                             <w:pPr>
-                              <w:pStyle w:val="119"/>
+                              <w:pStyle w:val="120"/>
                               <w:tabs>
                                 <w:tab w:val="right" w:pos="1620"/>
                                 <w:tab w:val="left" w:pos="2160"/>
@@ -712,7 +712,7 @@
                           </w:p>
                           <w:p>
                             <w:pPr>
-                              <w:pStyle w:val="119"/>
+                              <w:pStyle w:val="120"/>
                               <w:tabs>
                                 <w:tab w:val="right" w:pos="1620"/>
                                 <w:tab w:val="left" w:pos="2160"/>
@@ -751,7 +751,7 @@
                           </w:p>
                           <w:p>
                             <w:pPr>
-                              <w:pStyle w:val="119"/>
+                              <w:pStyle w:val="120"/>
                               <w:tabs>
                                 <w:tab w:val="right" w:pos="1620"/>
                                 <w:tab w:val="left" w:pos="2160"/>
@@ -801,7 +801,7 @@
                   <w:txbxContent>
                     <w:p>
                       <w:pPr>
-                        <w:pStyle w:val="119"/>
+                        <w:pStyle w:val="120"/>
                         <w:tabs>
                           <w:tab w:val="right" w:pos="1980"/>
                           <w:tab w:val="left" w:pos="2160"/>
@@ -818,7 +818,7 @@
                     </w:p>
                     <w:p>
                       <w:pPr>
-                        <w:pStyle w:val="119"/>
+                        <w:pStyle w:val="120"/>
                         <w:tabs>
                           <w:tab w:val="right" w:pos="1620"/>
                           <w:tab w:val="left" w:pos="2160"/>
@@ -857,7 +857,7 @@
                     </w:p>
                     <w:p>
                       <w:pPr>
-                        <w:pStyle w:val="119"/>
+                        <w:pStyle w:val="120"/>
                         <w:tabs>
                           <w:tab w:val="right" w:pos="1620"/>
                           <w:tab w:val="left" w:pos="2160"/>
@@ -896,7 +896,7 @@
                     </w:p>
                     <w:p>
                       <w:pPr>
-                        <w:pStyle w:val="119"/>
+                        <w:pStyle w:val="120"/>
                         <w:tabs>
                           <w:tab w:val="right" w:pos="1620"/>
                           <w:tab w:val="left" w:pos="2160"/>
@@ -976,14 +976,14 @@
       </w:r>
       <w:r>
         <w:rPr>
-          <w:rStyle w:val="100"/>
+          <w:rStyle w:val="101"/>
           <w:rFonts w:cs="Arial"/>
         </w:rPr>
         <w:instrText xml:space="preserve">TOC \z \o "1-3" \u \h</w:instrText>
       </w:r>
       <w:r>
         <w:rPr>
-          <w:rStyle w:val="100"/>
+          <w:rStyle w:val="101"/>
           <w:rFonts w:cs="Arial"/>
         </w:rPr>
         <w:fldChar w:fldCharType="separate"/>
@@ -999,14 +999,14 @@
       </w:r>
       <w:r>
         <w:rPr>
-          <w:rStyle w:val="100"/>
+          <w:rStyle w:val="101"/>
           <w:rFonts w:cs="Arial"/>
         </w:rPr>
         <w:t>1.</w:t>
       </w:r>
       <w:r>
         <w:rPr>
-          <w:rStyle w:val="100"/>
+          <w:rStyle w:val="101"/>
           <w:rFonts w:asciiTheme="minorHAnsi" w:hAnsiTheme="minorHAnsi" w:eastAsiaTheme="minorEastAsia" w:cstheme="minorBidi"/>
           <w:b w:val="0"/>
           <w:caps w:val="0"/>
@@ -1018,7 +1018,7 @@
       </w:r>
       <w:r>
         <w:rPr>
-          <w:rStyle w:val="100"/>
+          <w:rStyle w:val="101"/>
           <w:rFonts w:cs="Arial"/>
         </w:rPr>
         <w:t>Document Information and Revision History</w:t>
@@ -1034,14 +1034,14 @@
       </w:r>
       <w:r>
         <w:rPr>
-          <w:rStyle w:val="100"/>
+          <w:rStyle w:val="101"/>
           <w:vanish w:val="0"/>
         </w:rPr>
         <w:tab/>
       </w:r>
       <w:r>
         <w:rPr>
-          <w:rStyle w:val="100"/>
+          <w:rStyle w:val="101"/>
           <w:vanish w:val="0"/>
         </w:rPr>
         <w:t>3</w:t>
@@ -1076,14 +1076,14 @@
       </w:r>
       <w:r>
         <w:rPr>
-          <w:rStyle w:val="100"/>
+          <w:rStyle w:val="101"/>
           <w:rFonts w:cs="Arial"/>
         </w:rPr>
         <w:t>2.</w:t>
       </w:r>
       <w:r>
         <w:rPr>
-          <w:rStyle w:val="100"/>
+          <w:rStyle w:val="101"/>
           <w:rFonts w:asciiTheme="minorHAnsi" w:hAnsiTheme="minorHAnsi" w:eastAsiaTheme="minorEastAsia" w:cstheme="minorBidi"/>
           <w:b w:val="0"/>
           <w:caps w:val="0"/>
@@ -1095,7 +1095,7 @@
       </w:r>
       <w:r>
         <w:rPr>
-          <w:rStyle w:val="100"/>
+          <w:rStyle w:val="101"/>
           <w:rFonts w:cs="Arial"/>
         </w:rPr>
         <w:t>Introduction</w:t>
@@ -1111,14 +1111,14 @@
       </w:r>
       <w:r>
         <w:rPr>
-          <w:rStyle w:val="100"/>
+          <w:rStyle w:val="101"/>
           <w:vanish w:val="0"/>
         </w:rPr>
         <w:tab/>
       </w:r>
       <w:r>
         <w:rPr>
-          <w:rStyle w:val="100"/>
+          <w:rStyle w:val="101"/>
           <w:vanish w:val="0"/>
         </w:rPr>
         <w:t>4</w:t>
@@ -1152,14 +1152,14 @@
       </w:r>
       <w:r>
         <w:rPr>
-          <w:rStyle w:val="100"/>
+          <w:rStyle w:val="101"/>
           <w:rFonts w:cs="Arial"/>
         </w:rPr>
         <w:t>2.1</w:t>
       </w:r>
       <w:r>
         <w:rPr>
-          <w:rStyle w:val="100"/>
+          <w:rStyle w:val="101"/>
           <w:rFonts w:asciiTheme="minorHAnsi" w:hAnsiTheme="minorHAnsi" w:eastAsiaTheme="minorEastAsia" w:cstheme="minorBidi"/>
           <w:caps w:val="0"/>
           <w:smallCaps w:val="0"/>
@@ -1170,7 +1170,7 @@
       </w:r>
       <w:r>
         <w:rPr>
-          <w:rStyle w:val="100"/>
+          <w:rStyle w:val="101"/>
           <w:rFonts w:cs="Arial"/>
         </w:rPr>
         <w:t>Overview</w:t>
@@ -1186,14 +1186,14 @@
       </w:r>
       <w:r>
         <w:rPr>
-          <w:rStyle w:val="100"/>
+          <w:rStyle w:val="101"/>
           <w:vanish w:val="0"/>
         </w:rPr>
         <w:tab/>
       </w:r>
       <w:r>
         <w:rPr>
-          <w:rStyle w:val="100"/>
+          <w:rStyle w:val="101"/>
           <w:vanish w:val="0"/>
         </w:rPr>
         <w:t>4</w:t>
@@ -1228,7 +1228,7 @@
       </w:r>
       <w:r>
         <w:rPr>
-          <w:rStyle w:val="100"/>
+          <w:rStyle w:val="101"/>
           <w:rFonts w:cs="Arial"/>
           <w:bCs/>
         </w:rPr>
@@ -1236,7 +1236,7 @@
       </w:r>
       <w:r>
         <w:rPr>
-          <w:rStyle w:val="100"/>
+          <w:rStyle w:val="101"/>
           <w:rFonts w:asciiTheme="minorHAnsi" w:hAnsiTheme="minorHAnsi" w:eastAsiaTheme="minorEastAsia" w:cstheme="minorBidi"/>
           <w:b w:val="0"/>
           <w:caps w:val="0"/>
@@ -1248,7 +1248,7 @@
       </w:r>
       <w:r>
         <w:rPr>
-          <w:rStyle w:val="100"/>
+          <w:rStyle w:val="101"/>
           <w:rFonts w:cs="Arial"/>
           <w:bCs/>
         </w:rPr>
@@ -1265,14 +1265,14 @@
       </w:r>
       <w:r>
         <w:rPr>
-          <w:rStyle w:val="100"/>
+          <w:rStyle w:val="101"/>
           <w:vanish w:val="0"/>
         </w:rPr>
         <w:tab/>
       </w:r>
       <w:r>
         <w:rPr>
-          <w:rStyle w:val="100"/>
+          <w:rStyle w:val="101"/>
           <w:vanish w:val="0"/>
         </w:rPr>
         <w:t>……………………………………………………………………………………………… 4</w:t>
@@ -1306,14 +1306,14 @@
       </w:r>
       <w:r>
         <w:rPr>
-          <w:rStyle w:val="100"/>
+          <w:rStyle w:val="101"/>
           <w:rFonts w:cs="Arial"/>
         </w:rPr>
         <w:t>3.1</w:t>
       </w:r>
       <w:r>
         <w:rPr>
-          <w:rStyle w:val="100"/>
+          <w:rStyle w:val="101"/>
           <w:rFonts w:asciiTheme="minorHAnsi" w:hAnsiTheme="minorHAnsi" w:eastAsiaTheme="minorEastAsia" w:cstheme="minorBidi"/>
           <w:caps w:val="0"/>
           <w:smallCaps w:val="0"/>
@@ -1324,7 +1324,7 @@
       </w:r>
       <w:r>
         <w:rPr>
-          <w:rStyle w:val="100"/>
+          <w:rStyle w:val="101"/>
           <w:rFonts w:cs="Arial"/>
         </w:rPr>
         <w:t>Scope Definition</w:t>
@@ -1340,14 +1340,14 @@
       </w:r>
       <w:r>
         <w:rPr>
-          <w:rStyle w:val="100"/>
+          <w:rStyle w:val="101"/>
           <w:vanish w:val="0"/>
         </w:rPr>
         <w:tab/>
       </w:r>
       <w:r>
         <w:rPr>
-          <w:rStyle w:val="100"/>
+          <w:rStyle w:val="101"/>
           <w:vanish w:val="0"/>
         </w:rPr>
         <w:t>4</w:t>
@@ -1382,7 +1382,7 @@
       </w:r>
       <w:r>
         <w:rPr>
-          <w:rStyle w:val="100"/>
+          <w:rStyle w:val="101"/>
           <w:rFonts w:cs="Arial"/>
           <w:bCs/>
         </w:rPr>
@@ -1390,7 +1390,7 @@
       </w:r>
       <w:r>
         <w:rPr>
-          <w:rStyle w:val="100"/>
+          <w:rStyle w:val="101"/>
           <w:rFonts w:asciiTheme="minorHAnsi" w:hAnsiTheme="minorHAnsi" w:eastAsiaTheme="minorEastAsia" w:cstheme="minorBidi"/>
           <w:b w:val="0"/>
           <w:caps w:val="0"/>
@@ -1402,7 +1402,7 @@
       </w:r>
       <w:r>
         <w:rPr>
-          <w:rStyle w:val="100"/>
+          <w:rStyle w:val="101"/>
           <w:rFonts w:cs="Arial"/>
           <w:bCs/>
         </w:rPr>
@@ -1419,14 +1419,14 @@
       </w:r>
       <w:r>
         <w:rPr>
-          <w:rStyle w:val="100"/>
+          <w:rStyle w:val="101"/>
           <w:vanish w:val="0"/>
         </w:rPr>
         <w:tab/>
       </w:r>
       <w:r>
         <w:rPr>
-          <w:rStyle w:val="100"/>
+          <w:rStyle w:val="101"/>
           <w:vanish w:val="0"/>
         </w:rPr>
         <w:t>4</w:t>
@@ -1461,14 +1461,14 @@
       </w:r>
       <w:r>
         <w:rPr>
-          <w:rStyle w:val="100"/>
+          <w:rStyle w:val="101"/>
           <w:rFonts w:cs="Arial"/>
         </w:rPr>
         <w:t>5.</w:t>
       </w:r>
       <w:r>
         <w:rPr>
-          <w:rStyle w:val="100"/>
+          <w:rStyle w:val="101"/>
           <w:rFonts w:asciiTheme="minorHAnsi" w:hAnsiTheme="minorHAnsi" w:eastAsiaTheme="minorEastAsia" w:cstheme="minorBidi"/>
           <w:b w:val="0"/>
           <w:caps w:val="0"/>
@@ -1480,7 +1480,7 @@
       </w:r>
       <w:r>
         <w:rPr>
-          <w:rStyle w:val="100"/>
+          <w:rStyle w:val="101"/>
           <w:rFonts w:cs="Arial"/>
         </w:rPr>
         <w:t>Reference Materials:</w:t>
@@ -1496,14 +1496,14 @@
       </w:r>
       <w:r>
         <w:rPr>
-          <w:rStyle w:val="100"/>
+          <w:rStyle w:val="101"/>
           <w:vanish w:val="0"/>
         </w:rPr>
         <w:tab/>
       </w:r>
       <w:r>
         <w:rPr>
-          <w:rStyle w:val="100"/>
+          <w:rStyle w:val="101"/>
           <w:vanish w:val="0"/>
         </w:rPr>
         <w:t>4</w:t>
@@ -1565,12 +1565,12 @@
           <w:szCs w:val="21"/>
         </w:rPr>
       </w:pPr>
-      <w:bookmarkStart w:id="0" w:name="_Toc531255088"/>
-      <w:bookmarkStart w:id="1" w:name="_Toc512229735"/>
-      <w:bookmarkStart w:id="2" w:name="_Toc6619702"/>
-      <w:bookmarkStart w:id="3" w:name="_Toc150430265"/>
-      <w:bookmarkStart w:id="4" w:name="_Toc140045558"/>
-      <w:bookmarkStart w:id="5" w:name="_Toc150430372"/>
+      <w:bookmarkStart w:id="0" w:name="_Toc150430265"/>
+      <w:bookmarkStart w:id="1" w:name="_Toc140045558"/>
+      <w:bookmarkStart w:id="2" w:name="_Toc531255088"/>
+      <w:bookmarkStart w:id="3" w:name="_Toc512229735"/>
+      <w:bookmarkStart w:id="4" w:name="_Toc150430372"/>
+      <w:bookmarkStart w:id="5" w:name="_Toc6619702"/>
       <w:r>
         <w:rPr>
           <w:rFonts w:cs="Arial"/>
@@ -1620,7 +1620,7 @@
     </w:p>
     <w:tbl>
       <w:tblPr>
-        <w:tblStyle w:val="29"/>
+        <w:tblStyle w:val="30"/>
         <w:tblW w:w="8783" w:type="dxa"/>
         <w:tblInd w:w="0" w:type="dxa"/>
         <w:tblBorders>
@@ -2182,7 +2182,7 @@
           </w:tcPr>
           <w:p>
             <w:pPr>
-              <w:pStyle w:val="106"/>
+              <w:pStyle w:val="107"/>
               <w:rPr>
                 <w:rFonts w:ascii="Arial" w:hAnsi="Arial" w:eastAsia="Arial Unicode MS" w:cs="Arial"/>
                 <w:sz w:val="21"/>
@@ -2300,7 +2300,7 @@
           </w:tcPr>
           <w:p>
             <w:pPr>
-              <w:pStyle w:val="106"/>
+              <w:pStyle w:val="107"/>
               <w:rPr>
                 <w:rFonts w:ascii="Arial" w:hAnsi="Arial" w:eastAsia="Arial Unicode MS" w:cs="Arial"/>
                 <w:sz w:val="21"/>
@@ -2719,10 +2719,10 @@
           <w:szCs w:val="21"/>
         </w:rPr>
       </w:pPr>
-      <w:bookmarkStart w:id="6" w:name="_Toc531255089"/>
-      <w:bookmarkStart w:id="7" w:name="_Toc150430373"/>
-      <w:bookmarkStart w:id="8" w:name="_Toc150430266"/>
-      <w:bookmarkStart w:id="9" w:name="_Toc140045559"/>
+      <w:bookmarkStart w:id="6" w:name="_Toc150430266"/>
+      <w:bookmarkStart w:id="7" w:name="_Toc140045559"/>
+      <w:bookmarkStart w:id="8" w:name="_Toc150430373"/>
+      <w:bookmarkStart w:id="9" w:name="_Toc531255089"/>
       <w:r>
         <w:rPr>
           <w:rFonts w:cs="Arial"/>
@@ -2866,6 +2866,7 @@
         <w:keepNext/>
         <w:widowControl/>
         <w:numPr>
+          <w:ilvl w:val="1"/>
           <w:numId w:val="0"/>
         </w:numPr>
         <w:tabs>
@@ -2907,6 +2908,7 @@
         <w:keepNext/>
         <w:widowControl/>
         <w:numPr>
+          <w:ilvl w:val="1"/>
           <w:numId w:val="0"/>
         </w:numPr>
         <w:tabs>
@@ -3033,6 +3035,7 @@
       <w:pPr>
         <w:widowControl/>
         <w:numPr>
+          <w:ilvl w:val="0"/>
           <w:numId w:val="0"/>
         </w:numPr>
         <w:bidi w:val="0"/>
@@ -3046,6 +3049,404 @@
           <w:iCs/>
         </w:rPr>
       </w:pPr>
+    </w:p>
+    <w:p>
+      <w:pPr>
+        <w:widowControl/>
+        <w:numPr>
+          <w:ilvl w:val="0"/>
+          <w:numId w:val="0"/>
+        </w:numPr>
+        <w:bidi w:val="0"/>
+        <w:jc w:val="left"/>
+        <w:rPr>
+          <w:rFonts w:cs="Arial"/>
+          <w:b w:val="0"/>
+          <w:bCs w:val="0"/>
+          <w:i w:val="0"/>
+          <w:iCs w:val="0"/>
+        </w:rPr>
+      </w:pPr>
+      <w:r>
+        <w:rPr>
+          <w:rFonts w:cs="Arial"/>
+          <w:b w:val="0"/>
+          <w:bCs w:val="0"/>
+          <w:i w:val="0"/>
+          <w:iCs w:val="0"/>
+        </w:rPr>
+        <w:t>Terminology:</w:t>
+      </w:r>
+      <w:r>
+        <w:rPr>
+          <w:rFonts w:cs="Arial"/>
+          <w:b w:val="0"/>
+          <w:bCs w:val="0"/>
+          <w:i w:val="0"/>
+          <w:iCs w:val="0"/>
+        </w:rPr>
+        <w:tab/>
+        <w:t>In machine learning, mathematics, and other fields, the same concept can be referred by different terms. For example, a</w:t>
+      </w:r>
+      <w:r>
+        <w:rPr>
+          <w:rFonts w:cs="Arial"/>
+          <w:b w:val="0"/>
+          <w:bCs w:val="0"/>
+          <w:i w:val="0"/>
+          <w:iCs w:val="0"/>
+        </w:rPr>
+        <w:t>n observation, or instance, corresponds to an n-dimensional feature vector, where n is the number of features in the dataset. These represent an individual object, observation, problem, etc. that has the features described in the dataset.</w:t>
+      </w:r>
+      <w:r>
+        <w:rPr>
+          <w:rFonts w:cs="Arial"/>
+          <w:b w:val="0"/>
+          <w:bCs w:val="0"/>
+          <w:i w:val="0"/>
+          <w:iCs w:val="0"/>
+        </w:rPr>
+        <w:t xml:space="preserve"> A f</w:t>
+      </w:r>
+      <w:bookmarkStart w:id="15" w:name="_GoBack"/>
+      <w:bookmarkEnd w:id="15"/>
+      <w:r>
+        <w:rPr>
+          <w:rFonts w:cs="Arial"/>
+          <w:b w:val="0"/>
+          <w:bCs w:val="0"/>
+          <w:i w:val="0"/>
+          <w:iCs w:val="0"/>
+        </w:rPr>
+        <w:t>eature of a dataset can also be referred to as an attribute, field, or variable. These are all the same thing. They all correspond to an individual measurable characteristic of the observed phenomenon (Age, Temperature, Time, Category,  etc). Each feature will have its own data type (numeric, nominal, or ordinal). Generally, these will be the columns in a dataset. Generally, these will be the rows in a dataset. In supervised learning problems, features have another important aspect. There will generally be one class, or category, (of any data type) that we want to learn/predict. While the class could be considered one of the features of the dataset, it will be treated differently especially at the time of model building. In mathematics and traditional science, the class corresponds to the dependent variable. The independent variable(s), then, are the n-1 features that are not the class to be predicted. For ease of understanding, in this document, the terms feature, observation, and class will be used to refer to their respective concepts.</w:t>
+      </w:r>
+    </w:p>
+    <w:p>
+      <w:pPr>
+        <w:widowControl/>
+        <w:numPr>
+          <w:ilvl w:val="0"/>
+          <w:numId w:val="0"/>
+        </w:numPr>
+        <w:bidi w:val="0"/>
+        <w:jc w:val="left"/>
+        <w:rPr>
+          <w:rFonts w:cs="Arial"/>
+          <w:b w:val="0"/>
+          <w:bCs w:val="0"/>
+          <w:i w:val="0"/>
+          <w:iCs w:val="0"/>
+        </w:rPr>
+      </w:pPr>
+    </w:p>
+    <w:p>
+      <w:pPr>
+        <w:widowControl/>
+        <w:numPr>
+          <w:ilvl w:val="0"/>
+          <w:numId w:val="0"/>
+        </w:numPr>
+        <w:bidi w:val="0"/>
+        <w:jc w:val="left"/>
+        <w:rPr>
+          <w:rFonts w:cs="Arial"/>
+          <w:b w:val="0"/>
+          <w:bCs w:val="0"/>
+          <w:i w:val="0"/>
+          <w:iCs w:val="0"/>
+        </w:rPr>
+      </w:pPr>
+      <w:r>
+        <w:rPr>
+          <w:rFonts w:cs="Arial"/>
+          <w:b w:val="0"/>
+          <w:bCs w:val="0"/>
+          <w:i w:val="0"/>
+          <w:iCs w:val="0"/>
+        </w:rPr>
+        <w:t xml:space="preserve">Disclaimer: This is a very general guide and each individual problem will have its own challenges and need to be tackled in a way to specific to the datasets of interest. For example, practices such as dropping attributes with varying degrees of NA values may not be appropriate for other projects and it may be preferable to find another way to deal with that issue. </w:t>
+      </w:r>
+    </w:p>
+    <w:p>
+      <w:pPr>
+        <w:widowControl/>
+        <w:numPr>
+          <w:ilvl w:val="0"/>
+          <w:numId w:val="0"/>
+        </w:numPr>
+        <w:bidi w:val="0"/>
+        <w:jc w:val="left"/>
+        <w:rPr>
+          <w:rFonts w:cs="Arial"/>
+          <w:b w:val="0"/>
+          <w:bCs w:val="0"/>
+          <w:i w:val="0"/>
+          <w:iCs w:val="0"/>
+        </w:rPr>
+      </w:pPr>
+    </w:p>
+    <w:p>
+      <w:pPr>
+        <w:widowControl/>
+        <w:numPr>
+          <w:ilvl w:val="0"/>
+          <w:numId w:val="0"/>
+        </w:numPr>
+        <w:bidi w:val="0"/>
+        <w:jc w:val="left"/>
+        <w:rPr>
+          <w:rFonts w:cs="Arial"/>
+          <w:b w:val="0"/>
+          <w:bCs w:val="0"/>
+          <w:i w:val="0"/>
+          <w:iCs w:val="0"/>
+        </w:rPr>
+      </w:pPr>
+      <w:r>
+        <w:rPr>
+          <w:rFonts w:cs="Arial"/>
+          <w:b w:val="0"/>
+          <w:bCs w:val="0"/>
+          <w:i w:val="0"/>
+          <w:iCs w:val="0"/>
+        </w:rPr>
+        <w:t>This document will give an overview as to an example workflow for tackling a data science problem. Any technical examples will be using python. Familiarity with python, R, or at least some programming language is highly recommended, however, there will be some tutorials in this guide.</w:t>
+      </w:r>
+    </w:p>
+    <w:p>
+      <w:pPr>
+        <w:widowControl/>
+        <w:numPr>
+          <w:ilvl w:val="0"/>
+          <w:numId w:val="0"/>
+        </w:numPr>
+        <w:bidi w:val="0"/>
+        <w:jc w:val="left"/>
+        <w:rPr>
+          <w:rFonts w:cs="Arial"/>
+          <w:b w:val="0"/>
+          <w:bCs w:val="0"/>
+          <w:i w:val="0"/>
+          <w:iCs w:val="0"/>
+        </w:rPr>
+      </w:pPr>
+    </w:p>
+    <w:p>
+      <w:pPr>
+        <w:widowControl/>
+        <w:numPr>
+          <w:ilvl w:val="0"/>
+          <w:numId w:val="0"/>
+        </w:numPr>
+        <w:bidi w:val="0"/>
+        <w:jc w:val="left"/>
+        <w:rPr>
+          <w:rFonts w:hint="default" w:cs="Arial"/>
+          <w:b w:val="0"/>
+          <w:bCs w:val="0"/>
+          <w:i w:val="0"/>
+          <w:iCs w:val="0"/>
+        </w:rPr>
+      </w:pPr>
+      <w:r>
+        <w:rPr>
+          <w:rFonts w:cs="Arial"/>
+          <w:b w:val="0"/>
+          <w:bCs w:val="0"/>
+          <w:i w:val="0"/>
+          <w:iCs w:val="0"/>
+        </w:rPr>
+        <w:t xml:space="preserve">Valuable reference for workflow at: </w:t>
+      </w:r>
+      <w:r>
+        <w:rPr>
+          <w:rFonts w:hint="default" w:cs="Arial"/>
+          <w:b w:val="0"/>
+          <w:bCs w:val="0"/>
+          <w:i w:val="0"/>
+          <w:iCs w:val="0"/>
+        </w:rPr>
+        <w:fldChar w:fldCharType="begin"/>
+      </w:r>
+      <w:r>
+        <w:rPr>
+          <w:rFonts w:hint="default" w:cs="Arial"/>
+          <w:b w:val="0"/>
+          <w:bCs w:val="0"/>
+          <w:i w:val="0"/>
+          <w:iCs w:val="0"/>
+        </w:rPr>
+        <w:instrText xml:space="preserve"> HYPERLINK "https://towardsdatascience.com/a-data-science-workflow-26c3f05a010e" </w:instrText>
+      </w:r>
+      <w:r>
+        <w:rPr>
+          <w:rFonts w:hint="default" w:cs="Arial"/>
+          <w:b w:val="0"/>
+          <w:bCs w:val="0"/>
+          <w:i w:val="0"/>
+          <w:iCs w:val="0"/>
+        </w:rPr>
+        <w:fldChar w:fldCharType="separate"/>
+      </w:r>
+      <w:r>
+        <w:rPr>
+          <w:rStyle w:val="28"/>
+          <w:rFonts w:hint="default" w:cs="Arial"/>
+          <w:b w:val="0"/>
+          <w:bCs w:val="0"/>
+          <w:i w:val="0"/>
+          <w:iCs w:val="0"/>
+        </w:rPr>
+        <w:t>https://towardsdatascience.com/a-data-science-workflow-26c3f05a010e</w:t>
+      </w:r>
+      <w:r>
+        <w:rPr>
+          <w:rFonts w:hint="default" w:cs="Arial"/>
+          <w:b w:val="0"/>
+          <w:bCs w:val="0"/>
+          <w:i w:val="0"/>
+          <w:iCs w:val="0"/>
+        </w:rPr>
+        <w:fldChar w:fldCharType="end"/>
+      </w:r>
+    </w:p>
+    <w:p>
+      <w:pPr>
+        <w:widowControl/>
+        <w:numPr>
+          <w:ilvl w:val="0"/>
+          <w:numId w:val="0"/>
+        </w:numPr>
+        <w:bidi w:val="0"/>
+        <w:jc w:val="left"/>
+        <w:rPr>
+          <w:rFonts w:hint="default" w:cs="Arial"/>
+          <w:b w:val="0"/>
+          <w:bCs w:val="0"/>
+          <w:i w:val="0"/>
+          <w:iCs w:val="0"/>
+        </w:rPr>
+      </w:pPr>
+    </w:p>
+    <w:p>
+      <w:pPr>
+        <w:widowControl/>
+        <w:numPr>
+          <w:ilvl w:val="0"/>
+          <w:numId w:val="0"/>
+        </w:numPr>
+        <w:bidi w:val="0"/>
+        <w:jc w:val="left"/>
+        <w:rPr>
+          <w:rFonts w:hint="default" w:cs="Arial"/>
+          <w:b w:val="0"/>
+          <w:bCs w:val="0"/>
+          <w:i w:val="0"/>
+          <w:iCs w:val="0"/>
+        </w:rPr>
+      </w:pPr>
+      <w:r>
+        <w:rPr>
+          <w:rFonts w:hint="default" w:cs="Arial"/>
+          <w:b w:val="0"/>
+          <w:bCs w:val="0"/>
+          <w:i w:val="0"/>
+          <w:iCs w:val="0"/>
+        </w:rPr>
+        <w:t>It is very important to first note what the actual problem that needs to be solved is. If this cannot be done, such as in the example project, it may be sufficient to just explore the data, see what patterns emerge, and what kinds of models can be built.</w:t>
+      </w:r>
+      <w:r>
+        <w:rPr>
+          <w:rFonts w:hint="default" w:cs="Arial"/>
+          <w:b w:val="0"/>
+          <w:bCs w:val="0"/>
+          <w:i w:val="0"/>
+          <w:iCs w:val="0"/>
+        </w:rPr>
+        <w:drawing>
+          <wp:inline distT="0" distB="0" distL="114300" distR="114300">
+            <wp:extent cx="5481320" cy="6864985"/>
+            <wp:effectExtent l="0" t="0" r="5080" b="12065"/>
+            <wp:docPr id="3" name="Picture 3" descr="main-qimg-140f77f0c55bbdb7ee5267a8cbf142c7"/>
+            <wp:cNvGraphicFramePr>
+              <a:graphicFrameLocks xmlns:a="http://schemas.openxmlformats.org/drawingml/2006/main" noChangeAspect="1"/>
+            </wp:cNvGraphicFramePr>
+            <a:graphic xmlns:a="http://schemas.openxmlformats.org/drawingml/2006/main">
+              <a:graphicData uri="http://schemas.openxmlformats.org/drawingml/2006/picture">
+                <pic:pic xmlns:pic="http://schemas.openxmlformats.org/drawingml/2006/picture">
+                  <pic:nvPicPr>
+                    <pic:cNvPr id="3" name="Picture 3" descr="main-qimg-140f77f0c55bbdb7ee5267a8cbf142c7"/>
+                    <pic:cNvPicPr>
+                      <a:picLocks noChangeAspect="1"/>
+                    </pic:cNvPicPr>
+                  </pic:nvPicPr>
+                  <pic:blipFill>
+                    <a:blip r:embed="rId10"/>
+                    <a:stretch>
+                      <a:fillRect/>
+                    </a:stretch>
+                  </pic:blipFill>
+                  <pic:spPr>
+                    <a:xfrm>
+                      <a:off x="0" y="0"/>
+                      <a:ext cx="5481320" cy="6864985"/>
+                    </a:xfrm>
+                    <a:prstGeom prst="rect">
+                      <a:avLst/>
+                    </a:prstGeom>
+                  </pic:spPr>
+                </pic:pic>
+              </a:graphicData>
+            </a:graphic>
+          </wp:inline>
+        </w:drawing>
+      </w:r>
+    </w:p>
+    <w:p>
+      <w:pPr>
+        <w:widowControl/>
+        <w:numPr>
+          <w:ilvl w:val="0"/>
+          <w:numId w:val="0"/>
+        </w:numPr>
+        <w:bidi w:val="0"/>
+        <w:jc w:val="left"/>
+        <w:rPr>
+          <w:rFonts w:hint="default" w:cs="Arial"/>
+          <w:b w:val="0"/>
+          <w:bCs w:val="0"/>
+          <w:i w:val="0"/>
+          <w:iCs w:val="0"/>
+        </w:rPr>
+      </w:pPr>
+    </w:p>
+    <w:p>
+      <w:pPr>
+        <w:widowControl/>
+        <w:numPr>
+          <w:ilvl w:val="0"/>
+          <w:numId w:val="0"/>
+        </w:numPr>
+        <w:bidi w:val="0"/>
+        <w:jc w:val="left"/>
+        <w:rPr>
+          <w:rFonts w:hint="default" w:cs="Arial"/>
+          <w:b w:val="0"/>
+          <w:bCs w:val="0"/>
+          <w:i w:val="0"/>
+          <w:iCs w:val="0"/>
+        </w:rPr>
+      </w:pPr>
+      <w:r>
+        <w:rPr>
+          <w:rFonts w:hint="default" w:cs="Arial"/>
+          <w:b w:val="0"/>
+          <w:bCs w:val="0"/>
+          <w:i w:val="0"/>
+          <w:iCs w:val="0"/>
+        </w:rPr>
+        <w:t>Note that data science work flow is non-linear, iterative, and cyclical.</w:t>
+      </w:r>
     </w:p>
     <w:p>
       <w:pPr>
@@ -3068,8 +3469,510 @@
           <w:sz w:val="21"/>
           <w:szCs w:val="21"/>
         </w:rPr>
-        <w:t>Scope Definition</w:t>
-      </w:r>
+        <w:t>Data Exploration / Cleaning</w:t>
+      </w:r>
+    </w:p>
+    <w:p>
+      <w:pPr>
+        <w:rPr>
+          <w:rFonts w:cs="Arial"/>
+          <w:sz w:val="21"/>
+          <w:szCs w:val="21"/>
+        </w:rPr>
+      </w:pPr>
+    </w:p>
+    <w:p>
+      <w:pPr>
+        <w:numPr>
+          <w:ilvl w:val="2"/>
+          <w:numId w:val="3"/>
+        </w:numPr>
+        <w:ind w:left="720" w:leftChars="0" w:hanging="720" w:firstLineChars="0"/>
+        <w:rPr>
+          <w:rFonts w:cs="Arial"/>
+          <w:i/>
+          <w:iCs/>
+          <w:sz w:val="21"/>
+          <w:szCs w:val="21"/>
+        </w:rPr>
+      </w:pPr>
+      <w:r>
+        <w:rPr>
+          <w:rFonts w:cs="Arial"/>
+          <w:i/>
+          <w:iCs/>
+          <w:sz w:val="21"/>
+          <w:szCs w:val="21"/>
+        </w:rPr>
+        <w:t>Introduction</w:t>
+      </w:r>
+    </w:p>
+    <w:p>
+      <w:pPr>
+        <w:widowControl/>
+        <w:numPr>
+          <w:numId w:val="0"/>
+        </w:numPr>
+        <w:bidi w:val="0"/>
+        <w:jc w:val="both"/>
+        <w:rPr>
+          <w:rFonts w:cs="Arial"/>
+          <w:i/>
+          <w:iCs/>
+          <w:sz w:val="21"/>
+          <w:szCs w:val="21"/>
+        </w:rPr>
+      </w:pPr>
+    </w:p>
+    <w:p>
+      <w:pPr>
+        <w:ind w:firstLine="720" w:firstLineChars="0"/>
+        <w:rPr>
+          <w:rFonts w:hint="default" w:cs="Arial"/>
+          <w:sz w:val="21"/>
+          <w:szCs w:val="21"/>
+        </w:rPr>
+      </w:pPr>
+      <w:r>
+        <w:rPr>
+          <w:rFonts w:cs="Arial"/>
+          <w:sz w:val="21"/>
+          <w:szCs w:val="21"/>
+        </w:rPr>
+        <w:t>Real world data is often very messy. Most of the time spent on these types of project is spent on exploring and cleaning the data. Using either python</w:t>
+      </w:r>
+      <w:r>
+        <w:rPr>
+          <w:rFonts w:hint="default" w:cs="Arial"/>
+          <w:sz w:val="21"/>
+          <w:szCs w:val="21"/>
+        </w:rPr>
+        <w:t xml:space="preserve">’s pandas module or a spreadsheet application to simply view the data is a good first step. Familiarization of all the attributes is important, as well as noting what their data types are and what kind of information may be missing. </w:t>
+      </w:r>
+    </w:p>
+    <w:p>
+      <w:pPr>
+        <w:widowControl/>
+        <w:numPr>
+          <w:numId w:val="0"/>
+        </w:numPr>
+        <w:bidi w:val="0"/>
+        <w:ind w:firstLine="720" w:firstLineChars="0"/>
+        <w:jc w:val="both"/>
+        <w:rPr>
+          <w:rFonts w:cs="Arial"/>
+          <w:i/>
+          <w:iCs/>
+          <w:sz w:val="21"/>
+          <w:szCs w:val="21"/>
+        </w:rPr>
+      </w:pPr>
+    </w:p>
+    <w:p>
+      <w:pPr>
+        <w:widowControl/>
+        <w:numPr>
+          <w:numId w:val="0"/>
+        </w:numPr>
+        <w:bidi w:val="0"/>
+        <w:jc w:val="both"/>
+        <w:rPr>
+          <w:rFonts w:cs="Arial"/>
+          <w:i/>
+          <w:iCs/>
+          <w:sz w:val="21"/>
+          <w:szCs w:val="21"/>
+        </w:rPr>
+      </w:pPr>
+    </w:p>
+    <w:p>
+      <w:pPr>
+        <w:numPr>
+          <w:ilvl w:val="2"/>
+          <w:numId w:val="3"/>
+        </w:numPr>
+        <w:ind w:left="720" w:leftChars="0" w:hanging="720" w:firstLineChars="0"/>
+        <w:rPr>
+          <w:rFonts w:cs="Arial"/>
+          <w:i/>
+          <w:iCs/>
+          <w:sz w:val="21"/>
+          <w:szCs w:val="21"/>
+        </w:rPr>
+      </w:pPr>
+      <w:r>
+        <w:rPr>
+          <w:rFonts w:cs="Arial"/>
+          <w:i/>
+          <w:iCs/>
+          <w:sz w:val="21"/>
+          <w:szCs w:val="21"/>
+        </w:rPr>
+        <w:t>Cleaning NAs</w:t>
+      </w:r>
+    </w:p>
+    <w:p>
+      <w:pPr>
+        <w:widowControl/>
+        <w:numPr>
+          <w:numId w:val="0"/>
+        </w:numPr>
+        <w:bidi w:val="0"/>
+        <w:jc w:val="both"/>
+        <w:rPr>
+          <w:rFonts w:cs="Arial"/>
+          <w:i/>
+          <w:iCs/>
+          <w:sz w:val="21"/>
+          <w:szCs w:val="21"/>
+        </w:rPr>
+      </w:pPr>
+    </w:p>
+    <w:p>
+      <w:pPr>
+        <w:widowControl/>
+        <w:numPr>
+          <w:numId w:val="0"/>
+        </w:numPr>
+        <w:bidi w:val="0"/>
+        <w:ind w:firstLine="720" w:firstLineChars="0"/>
+        <w:jc w:val="both"/>
+        <w:rPr>
+          <w:rFonts w:hint="default" w:cs="Arial"/>
+          <w:i w:val="0"/>
+          <w:iCs w:val="0"/>
+          <w:sz w:val="21"/>
+          <w:szCs w:val="21"/>
+        </w:rPr>
+      </w:pPr>
+      <w:r>
+        <w:rPr>
+          <w:rFonts w:cs="Arial"/>
+          <w:i w:val="0"/>
+          <w:iCs w:val="0"/>
+          <w:sz w:val="21"/>
+          <w:szCs w:val="21"/>
+        </w:rPr>
+        <w:t>A first step in exploring a dataset with varying degrees of missing data could be to identify those attributes that have all missing or a large number of missing values. These attributes can either be dropped entirely, modified, or left NA depending on the needs of the problem at hand. It is not always possible, but sometimes it</w:t>
+      </w:r>
+      <w:r>
+        <w:rPr>
+          <w:rFonts w:hint="default" w:cs="Arial"/>
+          <w:i w:val="0"/>
+          <w:iCs w:val="0"/>
+          <w:sz w:val="21"/>
+          <w:szCs w:val="21"/>
+        </w:rPr>
+        <w:t xml:space="preserve">’s useful to just eliminate all NAs from a dataset, proceed with further analyses or model building and return to deal with the NA values once more is known. In the example project, attributes containing only NAs were dropped as well as attributes that were comprised of over 10% NAs. </w:t>
+      </w:r>
+    </w:p>
+    <w:p>
+      <w:pPr>
+        <w:widowControl/>
+        <w:numPr>
+          <w:numId w:val="0"/>
+        </w:numPr>
+        <w:bidi w:val="0"/>
+        <w:ind w:firstLine="720" w:firstLineChars="0"/>
+        <w:jc w:val="both"/>
+        <w:rPr>
+          <w:rFonts w:hint="default" w:cs="Arial"/>
+          <w:i w:val="0"/>
+          <w:iCs w:val="0"/>
+          <w:sz w:val="21"/>
+          <w:szCs w:val="21"/>
+        </w:rPr>
+      </w:pPr>
+      <w:r>
+        <w:rPr>
+          <w:rFonts w:hint="default" w:cs="Arial"/>
+          <w:i w:val="0"/>
+          <w:iCs w:val="0"/>
+          <w:sz w:val="21"/>
+          <w:szCs w:val="21"/>
+        </w:rPr>
+        <w:t>Additionally, even if a feature has no NAs, we want to look for attributes that contain all the same value, or mostly the same value. This can be thresholded as one desires. In the example project, this threshold was chosen to be 80%. If the class to predict is already known (supervised), we obviously don’t want to eliminate the class even in this case, although, as in the example, this would mean that subsampling and/or resampling will be required before model building.</w:t>
+      </w:r>
+    </w:p>
+    <w:p>
+      <w:pPr>
+        <w:widowControl/>
+        <w:numPr>
+          <w:numId w:val="0"/>
+        </w:numPr>
+        <w:bidi w:val="0"/>
+        <w:ind w:firstLine="720" w:firstLineChars="0"/>
+        <w:jc w:val="both"/>
+        <w:rPr>
+          <w:rFonts w:hint="default" w:cs="Arial"/>
+          <w:i w:val="0"/>
+          <w:iCs w:val="0"/>
+          <w:sz w:val="21"/>
+          <w:szCs w:val="21"/>
+        </w:rPr>
+      </w:pPr>
+      <w:r>
+        <w:rPr>
+          <w:rFonts w:hint="default" w:cs="Arial"/>
+          <w:i w:val="0"/>
+          <w:iCs w:val="0"/>
+          <w:sz w:val="21"/>
+          <w:szCs w:val="21"/>
+        </w:rPr>
+        <w:t xml:space="preserve">In the case of a supervised learning problem, we should also check that for the class there are no NAs. If there are, these observations may have to be dropped entirely. </w:t>
+      </w:r>
+    </w:p>
+    <w:p>
+      <w:pPr>
+        <w:widowControl/>
+        <w:numPr>
+          <w:numId w:val="0"/>
+        </w:numPr>
+        <w:bidi w:val="0"/>
+        <w:jc w:val="both"/>
+        <w:rPr>
+          <w:rFonts w:cs="Arial"/>
+          <w:i/>
+          <w:iCs/>
+          <w:sz w:val="21"/>
+          <w:szCs w:val="21"/>
+        </w:rPr>
+      </w:pPr>
+    </w:p>
+    <w:p>
+      <w:pPr>
+        <w:numPr>
+          <w:ilvl w:val="2"/>
+          <w:numId w:val="3"/>
+        </w:numPr>
+        <w:ind w:left="720" w:leftChars="0" w:hanging="720" w:firstLineChars="0"/>
+        <w:rPr>
+          <w:rFonts w:cs="Arial"/>
+          <w:i/>
+          <w:iCs/>
+          <w:sz w:val="21"/>
+          <w:szCs w:val="21"/>
+        </w:rPr>
+      </w:pPr>
+      <w:r>
+        <w:rPr>
+          <w:rFonts w:cs="Arial"/>
+          <w:i/>
+          <w:iCs/>
+          <w:sz w:val="21"/>
+          <w:szCs w:val="21"/>
+        </w:rPr>
+        <w:t>Asdfs;dlkfj;j</w:t>
+      </w:r>
+    </w:p>
+    <w:p>
+      <w:pPr>
+        <w:widowControl/>
+        <w:numPr>
+          <w:numId w:val="0"/>
+        </w:numPr>
+        <w:bidi w:val="0"/>
+        <w:jc w:val="both"/>
+        <w:rPr>
+          <w:rFonts w:cs="Arial"/>
+          <w:i/>
+          <w:iCs/>
+          <w:sz w:val="21"/>
+          <w:szCs w:val="21"/>
+        </w:rPr>
+      </w:pPr>
+    </w:p>
+    <w:p>
+      <w:pPr>
+        <w:widowControl/>
+        <w:numPr>
+          <w:numId w:val="0"/>
+        </w:numPr>
+        <w:bidi w:val="0"/>
+        <w:jc w:val="both"/>
+        <w:rPr>
+          <w:rFonts w:cs="Arial"/>
+          <w:i/>
+          <w:iCs/>
+          <w:sz w:val="21"/>
+          <w:szCs w:val="21"/>
+        </w:rPr>
+      </w:pPr>
+    </w:p>
+    <w:p>
+      <w:pPr>
+        <w:widowControl/>
+        <w:numPr>
+          <w:numId w:val="0"/>
+        </w:numPr>
+        <w:bidi w:val="0"/>
+        <w:jc w:val="both"/>
+        <w:rPr>
+          <w:rFonts w:cs="Arial"/>
+          <w:i/>
+          <w:iCs/>
+          <w:sz w:val="21"/>
+          <w:szCs w:val="21"/>
+        </w:rPr>
+      </w:pPr>
+    </w:p>
+    <w:p>
+      <w:pPr>
+        <w:numPr>
+          <w:ilvl w:val="2"/>
+          <w:numId w:val="3"/>
+        </w:numPr>
+        <w:ind w:left="720" w:leftChars="0" w:hanging="720" w:firstLineChars="0"/>
+        <w:rPr>
+          <w:rFonts w:cs="Arial"/>
+          <w:i/>
+          <w:iCs/>
+          <w:sz w:val="21"/>
+          <w:szCs w:val="21"/>
+        </w:rPr>
+      </w:pPr>
+      <w:r>
+        <w:rPr>
+          <w:rFonts w:cs="Arial"/>
+          <w:i/>
+          <w:iCs/>
+          <w:sz w:val="21"/>
+          <w:szCs w:val="21"/>
+        </w:rPr>
+        <w:t>;slkjf;alsjdf</w:t>
+      </w:r>
+    </w:p>
+    <w:p>
+      <w:pPr>
+        <w:numPr>
+          <w:ilvl w:val="2"/>
+          <w:numId w:val="3"/>
+        </w:numPr>
+        <w:ind w:left="720" w:leftChars="0" w:hanging="720" w:firstLineChars="0"/>
+        <w:rPr>
+          <w:rFonts w:cs="Arial"/>
+          <w:i/>
+          <w:iCs/>
+          <w:sz w:val="21"/>
+          <w:szCs w:val="21"/>
+        </w:rPr>
+      </w:pPr>
+      <w:r>
+        <w:rPr>
+          <w:rFonts w:cs="Arial"/>
+          <w:i/>
+          <w:iCs/>
+          <w:sz w:val="21"/>
+          <w:szCs w:val="21"/>
+        </w:rPr>
+        <w:t>Asdf</w:t>
+      </w:r>
+    </w:p>
+    <w:p>
+      <w:pPr>
+        <w:numPr>
+          <w:ilvl w:val="2"/>
+          <w:numId w:val="3"/>
+        </w:numPr>
+        <w:ind w:left="720" w:leftChars="0" w:hanging="720" w:firstLineChars="0"/>
+        <w:rPr>
+          <w:rFonts w:cs="Arial"/>
+          <w:i/>
+          <w:iCs/>
+          <w:sz w:val="21"/>
+          <w:szCs w:val="21"/>
+        </w:rPr>
+      </w:pPr>
+      <w:r>
+        <w:rPr>
+          <w:rFonts w:cs="Arial"/>
+          <w:i/>
+          <w:iCs/>
+          <w:sz w:val="21"/>
+          <w:szCs w:val="21"/>
+        </w:rPr>
+        <w:t>Asdf</w:t>
+      </w:r>
+    </w:p>
+    <w:p>
+      <w:pPr>
+        <w:numPr>
+          <w:ilvl w:val="2"/>
+          <w:numId w:val="3"/>
+        </w:numPr>
+        <w:ind w:left="720" w:leftChars="0" w:hanging="720" w:firstLineChars="0"/>
+        <w:rPr>
+          <w:rFonts w:cs="Arial"/>
+          <w:i/>
+          <w:iCs/>
+          <w:sz w:val="21"/>
+          <w:szCs w:val="21"/>
+        </w:rPr>
+      </w:pPr>
+      <w:r>
+        <w:rPr>
+          <w:rFonts w:cs="Arial"/>
+          <w:i/>
+          <w:iCs/>
+          <w:sz w:val="21"/>
+          <w:szCs w:val="21"/>
+        </w:rPr>
+        <w:t>Asdf</w:t>
+      </w:r>
+    </w:p>
+    <w:p>
+      <w:pPr>
+        <w:widowControl/>
+        <w:numPr>
+          <w:numId w:val="0"/>
+        </w:numPr>
+        <w:bidi w:val="0"/>
+        <w:jc w:val="both"/>
+        <w:rPr>
+          <w:rFonts w:cs="Arial"/>
+          <w:i/>
+          <w:iCs/>
+          <w:sz w:val="21"/>
+          <w:szCs w:val="21"/>
+        </w:rPr>
+      </w:pPr>
+    </w:p>
+    <w:p>
+      <w:pPr>
+        <w:widowControl/>
+        <w:numPr>
+          <w:numId w:val="0"/>
+        </w:numPr>
+        <w:bidi w:val="0"/>
+        <w:jc w:val="both"/>
+        <w:rPr>
+          <w:rFonts w:hint="default" w:cs="Arial"/>
+          <w:i/>
+          <w:iCs/>
+          <w:sz w:val="21"/>
+          <w:szCs w:val="21"/>
+        </w:rPr>
+      </w:pPr>
+    </w:p>
+    <w:p>
+      <w:pPr>
+        <w:ind w:firstLine="720" w:firstLineChars="0"/>
+        <w:rPr>
+          <w:rFonts w:hint="default" w:cs="Arial"/>
+          <w:sz w:val="21"/>
+          <w:szCs w:val="21"/>
+        </w:rPr>
+      </w:pPr>
+    </w:p>
+    <w:p>
+      <w:pPr>
+        <w:ind w:firstLine="720" w:firstLineChars="0"/>
+        <w:rPr>
+          <w:rFonts w:hint="default" w:cs="Arial"/>
+          <w:sz w:val="21"/>
+          <w:szCs w:val="21"/>
+        </w:rPr>
+      </w:pPr>
     </w:p>
     <w:p>
       <w:pPr>
@@ -3081,15 +3984,13 @@
         <w:ind w:left="576" w:leftChars="0" w:hanging="576" w:firstLineChars="0"/>
         <w:jc w:val="left"/>
       </w:pPr>
-      <w:bookmarkStart w:id="15" w:name="_GoBack"/>
-      <w:bookmarkEnd w:id="15"/>
-      <w:r>
-        <w:rPr>
-          <w:rFonts w:cs="Arial"/>
-          <w:sz w:val="21"/>
-          <w:szCs w:val="21"/>
-        </w:rPr>
-        <w:t>A;ldkjf</w:t>
+      <w:r>
+        <w:rPr>
+          <w:rFonts w:cs="Arial"/>
+          <w:sz w:val="21"/>
+          <w:szCs w:val="21"/>
+        </w:rPr>
+        <w:t>Visualization</w:t>
       </w:r>
     </w:p>
     <w:p>
@@ -3220,6 +4121,7 @@
       <w:pPr>
         <w:pStyle w:val="3"/>
         <w:numPr>
+          <w:ilvl w:val="1"/>
           <w:numId w:val="0"/>
         </w:numPr>
         <w:tabs>
@@ -3238,6 +4140,7 @@
       <w:pPr>
         <w:widowControl/>
         <w:numPr>
+          <w:ilvl w:val="0"/>
           <w:numId w:val="0"/>
         </w:numPr>
         <w:bidi w:val="0"/>
@@ -3255,6 +4158,7 @@
       <w:pPr>
         <w:widowControl/>
         <w:numPr>
+          <w:ilvl w:val="0"/>
           <w:numId w:val="0"/>
         </w:numPr>
         <w:bidi w:val="0"/>
@@ -3410,7 +4314,7 @@
       </w:pBdr>
       <w:jc w:val="center"/>
       <w:rPr>
-        <w:rStyle w:val="28"/>
+        <w:rStyle w:val="29"/>
         <w:sz w:val="16"/>
         <w:szCs w:val="16"/>
       </w:rPr>
@@ -3515,7 +4419,7 @@
     </w:r>
     <w:r>
       <w:rPr>
-        <w:rStyle w:val="28"/>
+        <w:rStyle w:val="29"/>
         <w:sz w:val="16"/>
         <w:szCs w:val="16"/>
       </w:rPr>
@@ -3523,7 +4427,7 @@
     </w:r>
     <w:r>
       <w:rPr>
-        <w:rStyle w:val="28"/>
+        <w:rStyle w:val="29"/>
         <w:sz w:val="16"/>
         <w:szCs w:val="16"/>
       </w:rPr>
@@ -3531,7 +4435,7 @@
     </w:r>
     <w:r>
       <w:rPr>
-        <w:rStyle w:val="28"/>
+        <w:rStyle w:val="29"/>
         <w:sz w:val="16"/>
         <w:szCs w:val="16"/>
       </w:rPr>
@@ -3539,7 +4443,7 @@
     </w:r>
     <w:r>
       <w:rPr>
-        <w:rStyle w:val="28"/>
+        <w:rStyle w:val="29"/>
         <w:sz w:val="16"/>
         <w:szCs w:val="16"/>
       </w:rPr>
@@ -3547,7 +4451,7 @@
     </w:r>
     <w:r>
       <w:rPr>
-        <w:rStyle w:val="28"/>
+        <w:rStyle w:val="29"/>
         <w:sz w:val="16"/>
         <w:szCs w:val="16"/>
       </w:rPr>
@@ -3555,15 +4459,15 @@
     </w:r>
     <w:r>
       <w:rPr>
-        <w:rStyle w:val="28"/>
+        <w:rStyle w:val="29"/>
         <w:sz w:val="16"/>
         <w:szCs w:val="16"/>
       </w:rPr>
-      <w:t>4/16/2019</w:t>
+      <w:t>4/17/2019</w:t>
     </w:r>
     <w:r>
       <w:rPr>
-        <w:rStyle w:val="28"/>
+        <w:rStyle w:val="29"/>
         <w:sz w:val="16"/>
         <w:szCs w:val="16"/>
       </w:rPr>
@@ -3578,14 +4482,14 @@
       </w:pBdr>
       <w:jc w:val="center"/>
       <w:rPr>
-        <w:rStyle w:val="28"/>
+        <w:rStyle w:val="29"/>
         <w:sz w:val="16"/>
         <w:szCs w:val="16"/>
       </w:rPr>
     </w:pPr>
     <w:r>
       <w:rPr>
-        <w:rStyle w:val="28"/>
+        <w:rStyle w:val="29"/>
         <w:sz w:val="16"/>
         <w:szCs w:val="16"/>
       </w:rPr>
@@ -3705,7 +4609,7 @@
     </w:r>
     <w:r>
       <w:rPr>
-        <w:rStyle w:val="28"/>
+        <w:rStyle w:val="29"/>
         <w:sz w:val="16"/>
         <w:szCs w:val="16"/>
       </w:rPr>
@@ -3713,7 +4617,7 @@
     </w:r>
     <w:r>
       <w:rPr>
-        <w:rStyle w:val="28"/>
+        <w:rStyle w:val="29"/>
         <w:sz w:val="16"/>
         <w:szCs w:val="16"/>
       </w:rPr>
@@ -3721,7 +4625,7 @@
     </w:r>
     <w:r>
       <w:rPr>
-        <w:rStyle w:val="28"/>
+        <w:rStyle w:val="29"/>
         <w:sz w:val="16"/>
         <w:szCs w:val="16"/>
       </w:rPr>
@@ -3729,7 +4633,7 @@
     </w:r>
     <w:r>
       <w:rPr>
-        <w:rStyle w:val="28"/>
+        <w:rStyle w:val="29"/>
         <w:sz w:val="16"/>
         <w:szCs w:val="16"/>
       </w:rPr>
@@ -3737,7 +4641,7 @@
     </w:r>
     <w:r>
       <w:rPr>
-        <w:rStyle w:val="28"/>
+        <w:rStyle w:val="29"/>
         <w:sz w:val="16"/>
         <w:szCs w:val="16"/>
       </w:rPr>
@@ -3745,15 +4649,15 @@
     </w:r>
     <w:r>
       <w:rPr>
-        <w:rStyle w:val="28"/>
+        <w:rStyle w:val="29"/>
         <w:sz w:val="16"/>
         <w:szCs w:val="16"/>
       </w:rPr>
-      <w:t>4/16/2019</w:t>
+      <w:t>4/17/2019</w:t>
     </w:r>
     <w:r>
       <w:rPr>
-        <w:rStyle w:val="28"/>
+        <w:rStyle w:val="29"/>
         <w:sz w:val="16"/>
         <w:szCs w:val="16"/>
       </w:rPr>
@@ -3770,7 +4674,7 @@
     </w:pPr>
     <w:r>
       <w:rPr>
-        <w:rStyle w:val="28"/>
+        <w:rStyle w:val="29"/>
         <w:sz w:val="16"/>
         <w:szCs w:val="16"/>
       </w:rPr>
@@ -3784,7 +4688,7 @@
 <w:hdr xmlns:wpc="http://schemas.microsoft.com/office/word/2010/wordprocessingCanvas" xmlns:mc="http://schemas.openxmlformats.org/markup-compatibility/2006" xmlns:o="urn:schemas-microsoft-com:office:office" xmlns:r="http://schemas.openxmlformats.org/officeDocument/2006/relationships" xmlns:m="http://schemas.openxmlformats.org/officeDocument/2006/math" xmlns:v="urn:schemas-microsoft-com:vml" xmlns:wp14="http://schemas.microsoft.com/office/word/2010/wordprocessingDrawing" xmlns:wp="http://schemas.openxmlformats.org/drawingml/2006/wordprocessingDrawing" xmlns:w10="urn:schemas-microsoft-com:office:word" xmlns:w="http://schemas.openxmlformats.org/wordprocessingml/2006/main" xmlns:w14="http://schemas.microsoft.com/office/word/2010/wordml" xmlns:w15="http://schemas.microsoft.com/office/word/2012/wordml" xmlns:wpg="http://schemas.microsoft.com/office/word/2010/wordprocessingGroup" xmlns:wpi="http://schemas.microsoft.com/office/word/2010/wordprocessingInk" xmlns:wne="http://schemas.microsoft.com/office/word/2006/wordml" xmlns:wps="http://schemas.microsoft.com/office/word/2010/wordprocessingShape" xmlns:wpsCustomData="http://www.wps.cn/officeDocument/2013/wpsCustomData" mc:Ignorable="w14 w15 wp14">
   <w:tbl>
     <w:tblPr>
-      <w:tblStyle w:val="29"/>
+      <w:tblStyle w:val="30"/>
       <w:tblW w:w="22158" w:type="dxa"/>
       <w:tblInd w:w="0" w:type="dxa"/>
       <w:tblLayout w:type="fixed"/>
@@ -4345,9 +5249,9 @@
     <w:lsdException w:uiPriority="0" w:name="index 7"/>
     <w:lsdException w:uiPriority="0" w:name="index 8"/>
     <w:lsdException w:uiPriority="0" w:name="index 9"/>
-    <w:lsdException w:unhideWhenUsed="0" w:uiPriority="39" w:semiHidden="0" w:name="toc 1"/>
-    <w:lsdException w:unhideWhenUsed="0" w:uiPriority="39" w:semiHidden="0" w:name="toc 2"/>
-    <w:lsdException w:uiPriority="39" w:semiHidden="0" w:name="toc 3"/>
+    <w:lsdException w:qFormat="1" w:unhideWhenUsed="0" w:uiPriority="39" w:semiHidden="0" w:name="toc 1"/>
+    <w:lsdException w:qFormat="1" w:unhideWhenUsed="0" w:uiPriority="39" w:semiHidden="0" w:name="toc 2"/>
+    <w:lsdException w:qFormat="1" w:uiPriority="39" w:semiHidden="0" w:name="toc 3"/>
     <w:lsdException w:uiPriority="0" w:name="toc 4"/>
     <w:lsdException w:uiPriority="0" w:name="toc 5"/>
     <w:lsdException w:uiPriority="0" w:name="toc 6"/>
@@ -4357,8 +5261,8 @@
     <w:lsdException w:uiPriority="0" w:name="Normal Indent"/>
     <w:lsdException w:uiPriority="0" w:name="footnote text"/>
     <w:lsdException w:uiPriority="0" w:name="annotation text"/>
-    <w:lsdException w:unhideWhenUsed="0" w:uiPriority="0" w:semiHidden="0" w:name="header"/>
-    <w:lsdException w:unhideWhenUsed="0" w:uiPriority="99" w:semiHidden="0" w:name="footer"/>
+    <w:lsdException w:qFormat="1" w:unhideWhenUsed="0" w:uiPriority="0" w:semiHidden="0" w:name="header"/>
+    <w:lsdException w:qFormat="1" w:unhideWhenUsed="0" w:uiPriority="99" w:semiHidden="0" w:name="footer"/>
     <w:lsdException w:uiPriority="0" w:name="index heading"/>
     <w:lsdException w:qFormat="1" w:unhideWhenUsed="0" w:uiPriority="0" w:semiHidden="0" w:name="caption"/>
     <w:lsdException w:uiPriority="0" w:name="table of figures"/>
@@ -4373,7 +5277,7 @@
     <w:lsdException w:uiPriority="0" w:name="table of authorities"/>
     <w:lsdException w:uiPriority="0" w:name="macro"/>
     <w:lsdException w:uiPriority="0" w:name="toa heading"/>
-    <w:lsdException w:unhideWhenUsed="0" w:uiPriority="0" w:semiHidden="0" w:name="List"/>
+    <w:lsdException w:qFormat="1" w:unhideWhenUsed="0" w:uiPriority="0" w:semiHidden="0" w:name="List"/>
     <w:lsdException w:uiPriority="0" w:name="List Bullet"/>
     <w:lsdException w:unhideWhenUsed="0" w:uiPriority="0" w:semiHidden="0" w:name="List Number"/>
     <w:lsdException w:uiPriority="0" w:name="List 2"/>
@@ -4392,7 +5296,7 @@
     <w:lsdException w:uiPriority="0" w:name="Closing"/>
     <w:lsdException w:uiPriority="0" w:name="Signature"/>
     <w:lsdException w:qFormat="1" w:uiPriority="1" w:name="Default Paragraph Font"/>
-    <w:lsdException w:unhideWhenUsed="0" w:uiPriority="0" w:semiHidden="0" w:name="Body Text"/>
+    <w:lsdException w:qFormat="1" w:unhideWhenUsed="0" w:uiPriority="0" w:semiHidden="0" w:name="Body Text"/>
     <w:lsdException w:uiPriority="0" w:name="Body Text Indent"/>
     <w:lsdException w:uiPriority="0" w:name="List Continue"/>
     <w:lsdException w:uiPriority="0" w:name="List Continue 2"/>
@@ -4411,7 +5315,7 @@
     <w:lsdException w:uiPriority="0" w:name="Body Text Indent 2"/>
     <w:lsdException w:uiPriority="0" w:name="Body Text Indent 3"/>
     <w:lsdException w:qFormat="1" w:unhideWhenUsed="0" w:uiPriority="0" w:semiHidden="0" w:name="Block Text"/>
-    <w:lsdException w:uiPriority="99" w:name="Hyperlink"/>
+    <w:lsdException w:qFormat="1" w:uiPriority="99" w:name="Hyperlink"/>
     <w:lsdException w:qFormat="1" w:uiPriority="0" w:name="FollowedHyperlink"/>
     <w:lsdException w:qFormat="1" w:unhideWhenUsed="0" w:uiPriority="0" w:semiHidden="0" w:name="Strong"/>
     <w:lsdException w:qFormat="1" w:unhideWhenUsed="0" w:uiPriority="0" w:semiHidden="0" w:name="Emphasis"/>
@@ -4429,7 +5333,7 @@
     <w:lsdException w:uiPriority="0" w:name="HTML Sample"/>
     <w:lsdException w:uiPriority="0" w:name="HTML Typewriter"/>
     <w:lsdException w:uiPriority="0" w:name="HTML Variable"/>
-    <w:lsdException w:uiPriority="99" w:name="Normal Table"/>
+    <w:lsdException w:qFormat="1" w:uiPriority="99" w:name="Normal Table"/>
     <w:lsdException w:uiPriority="0" w:name="annotation subject"/>
     <w:lsdException w:uiPriority="0" w:name="Table Simple 1"/>
     <w:lsdException w:uiPriority="0" w:name="Table Simple 2"/>
@@ -4474,7 +5378,7 @@
     <w:lsdException w:uiPriority="0" w:name="Table Web 2"/>
     <w:lsdException w:uiPriority="0" w:name="Table Web 3"/>
     <w:lsdException w:qFormat="1" w:unhideWhenUsed="0" w:uiPriority="0" w:name="Balloon Text"/>
-    <w:lsdException w:unhideWhenUsed="0" w:uiPriority="0" w:semiHidden="0" w:name="Table Grid"/>
+    <w:lsdException w:qFormat="1" w:unhideWhenUsed="0" w:uiPriority="0" w:semiHidden="0" w:name="Table Grid"/>
     <w:lsdException w:uiPriority="0" w:name="Table Theme"/>
     <w:lsdException w:unhideWhenUsed="0" w:uiPriority="60" w:semiHidden="0" w:name="Light Shading"/>
     <w:lsdException w:unhideWhenUsed="0" w:uiPriority="61" w:semiHidden="0" w:name="Light List"/>
@@ -4621,7 +5525,7 @@
     <w:name w:val="heading 2"/>
     <w:basedOn w:val="1"/>
     <w:next w:val="1"/>
-    <w:link w:val="36"/>
+    <w:link w:val="37"/>
     <w:qFormat/>
     <w:uiPriority w:val="0"/>
     <w:pPr>
@@ -4783,10 +5687,11 @@
     <w:qFormat/>
     <w:uiPriority w:val="1"/>
   </w:style>
-  <w:style w:type="table" w:default="1" w:styleId="29">
+  <w:style w:type="table" w:default="1" w:styleId="30">
     <w:name w:val="Normal Table"/>
     <w:semiHidden/>
     <w:unhideWhenUsed/>
+    <w:qFormat/>
     <w:uiPriority w:val="99"/>
     <w:tblPr>
       <w:tblLayout w:type="fixed"/>
@@ -4826,6 +5731,7 @@
   <w:style w:type="paragraph" w:styleId="13">
     <w:name w:val="Body Text"/>
     <w:basedOn w:val="1"/>
+    <w:qFormat/>
     <w:uiPriority w:val="0"/>
     <w:rPr>
       <w:color w:val="000000"/>
@@ -4862,7 +5768,8 @@
   <w:style w:type="paragraph" w:styleId="16">
     <w:name w:val="footer"/>
     <w:basedOn w:val="1"/>
-    <w:link w:val="41"/>
+    <w:link w:val="42"/>
+    <w:qFormat/>
     <w:uiPriority w:val="99"/>
     <w:pPr>
       <w:tabs>
@@ -4877,6 +5784,7 @@
   <w:style w:type="paragraph" w:styleId="17">
     <w:name w:val="header"/>
     <w:basedOn w:val="1"/>
+    <w:qFormat/>
     <w:uiPriority w:val="0"/>
     <w:pPr>
       <w:tabs>
@@ -4891,6 +5799,7 @@
   <w:style w:type="paragraph" w:styleId="18">
     <w:name w:val="List"/>
     <w:basedOn w:val="13"/>
+    <w:qFormat/>
     <w:uiPriority w:val="0"/>
     <w:rPr>
       <w:rFonts w:cs="Lohit Devanagari"/>
@@ -4909,7 +5818,7 @@
   <w:style w:type="paragraph" w:styleId="20">
     <w:name w:val="Plain Text"/>
     <w:basedOn w:val="1"/>
-    <w:link w:val="43"/>
+    <w:link w:val="44"/>
     <w:semiHidden/>
     <w:unhideWhenUsed/>
     <w:qFormat/>
@@ -4926,7 +5835,7 @@
   <w:style w:type="paragraph" w:styleId="21">
     <w:name w:val="Title"/>
     <w:basedOn w:val="1"/>
-    <w:link w:val="42"/>
+    <w:link w:val="43"/>
     <w:qFormat/>
     <w:uiPriority w:val="10"/>
     <w:pPr>
@@ -4942,6 +5851,7 @@
     <w:name w:val="toc 1"/>
     <w:basedOn w:val="1"/>
     <w:next w:val="1"/>
+    <w:qFormat/>
     <w:uiPriority w:val="39"/>
     <w:pPr>
       <w:tabs>
@@ -4961,6 +5871,7 @@
     <w:name w:val="toc 2"/>
     <w:basedOn w:val="1"/>
     <w:next w:val="1"/>
+    <w:qFormat/>
     <w:uiPriority w:val="39"/>
     <w:pPr>
       <w:tabs>
@@ -4979,6 +5890,7 @@
     <w:basedOn w:val="1"/>
     <w:next w:val="1"/>
     <w:unhideWhenUsed/>
+    <w:qFormat/>
     <w:uiPriority w:val="39"/>
     <w:pPr>
       <w:tabs>
@@ -5017,14 +5929,27 @@
     </w:rPr>
   </w:style>
   <w:style w:type="character" w:styleId="28">
+    <w:name w:val="Hyperlink"/>
+    <w:basedOn w:val="25"/>
+    <w:semiHidden/>
+    <w:unhideWhenUsed/>
+    <w:qFormat/>
+    <w:uiPriority w:val="99"/>
+    <w:rPr>
+      <w:color w:val="0000FF"/>
+      <w:u w:val="single"/>
+    </w:rPr>
+  </w:style>
+  <w:style w:type="character" w:styleId="29">
     <w:name w:val="page number"/>
     <w:basedOn w:val="25"/>
     <w:qFormat/>
     <w:uiPriority w:val="0"/>
   </w:style>
-  <w:style w:type="table" w:styleId="30">
+  <w:style w:type="table" w:styleId="31">
     <w:name w:val="Table Grid"/>
-    <w:basedOn w:val="29"/>
+    <w:basedOn w:val="30"/>
+    <w:qFormat/>
     <w:uiPriority w:val="0"/>
     <w:tblPr>
       <w:tblBorders>
@@ -5038,17 +5963,18 @@
       <w:tblLayout w:type="fixed"/>
     </w:tblPr>
   </w:style>
-  <w:style w:type="character" w:customStyle="1" w:styleId="31">
+  <w:style w:type="character" w:customStyle="1" w:styleId="32">
     <w:name w:val="Internet Link"/>
+    <w:qFormat/>
     <w:uiPriority w:val="99"/>
     <w:rPr>
       <w:color w:val="0000FF"/>
       <w:u w:val="single"/>
     </w:rPr>
   </w:style>
-  <w:style w:type="character" w:customStyle="1" w:styleId="32">
+  <w:style w:type="character" w:customStyle="1" w:styleId="33">
     <w:name w:val="Gantthead Normal Char"/>
-    <w:link w:val="33"/>
+    <w:link w:val="34"/>
     <w:semiHidden/>
     <w:qFormat/>
     <w:locked/>
@@ -5058,10 +5984,10 @@
       <w:sz w:val="22"/>
     </w:rPr>
   </w:style>
-  <w:style w:type="paragraph" w:customStyle="1" w:styleId="33">
+  <w:style w:type="paragraph" w:customStyle="1" w:styleId="34">
     <w:name w:val="Gantthead Normal"/>
     <w:basedOn w:val="19"/>
-    <w:link w:val="32"/>
+    <w:link w:val="33"/>
     <w:semiHidden/>
     <w:qFormat/>
     <w:uiPriority w:val="0"/>
@@ -5076,9 +6002,9 @@
       <w:szCs w:val="20"/>
     </w:rPr>
   </w:style>
-  <w:style w:type="character" w:customStyle="1" w:styleId="34">
+  <w:style w:type="character" w:customStyle="1" w:styleId="35">
     <w:name w:val="Gantthead Heading 2 Char"/>
-    <w:link w:val="35"/>
+    <w:link w:val="36"/>
     <w:semiHidden/>
     <w:qFormat/>
     <w:locked/>
@@ -5090,10 +6016,10 @@
       <w:szCs w:val="24"/>
     </w:rPr>
   </w:style>
-  <w:style w:type="paragraph" w:customStyle="1" w:styleId="35">
+  <w:style w:type="paragraph" w:customStyle="1" w:styleId="36">
     <w:name w:val="Gantthead Heading 2"/>
     <w:basedOn w:val="19"/>
-    <w:link w:val="34"/>
+    <w:link w:val="35"/>
     <w:semiHidden/>
     <w:qFormat/>
     <w:uiPriority w:val="0"/>
@@ -5108,7 +6034,7 @@
       <w:b/>
     </w:rPr>
   </w:style>
-  <w:style w:type="character" w:customStyle="1" w:styleId="36">
+  <w:style w:type="character" w:customStyle="1" w:styleId="37">
     <w:name w:val="Heading 2 Char"/>
     <w:link w:val="3"/>
     <w:qFormat/>
@@ -5120,9 +6046,9 @@
       <w:sz w:val="24"/>
     </w:rPr>
   </w:style>
-  <w:style w:type="character" w:customStyle="1" w:styleId="37">
+  <w:style w:type="character" w:customStyle="1" w:styleId="38">
     <w:name w:val="Gantthead Heading 3 Char"/>
-    <w:link w:val="38"/>
+    <w:link w:val="39"/>
     <w:qFormat/>
     <w:locked/>
     <w:uiPriority w:val="0"/>
@@ -5133,10 +6059,10 @@
       <w:szCs w:val="22"/>
     </w:rPr>
   </w:style>
-  <w:style w:type="paragraph" w:customStyle="1" w:styleId="38">
+  <w:style w:type="paragraph" w:customStyle="1" w:styleId="39">
     <w:name w:val="Gantthead Heading 3"/>
     <w:basedOn w:val="1"/>
-    <w:link w:val="37"/>
+    <w:link w:val="38"/>
     <w:qFormat/>
     <w:uiPriority w:val="0"/>
     <w:pPr>
@@ -5152,9 +6078,9 @@
       <w:szCs w:val="22"/>
     </w:rPr>
   </w:style>
-  <w:style w:type="character" w:customStyle="1" w:styleId="39">
+  <w:style w:type="character" w:customStyle="1" w:styleId="40">
     <w:name w:val="Gantthead Heading 1 Char"/>
-    <w:link w:val="40"/>
+    <w:link w:val="41"/>
     <w:qFormat/>
     <w:locked/>
     <w:uiPriority w:val="0"/>
@@ -5166,10 +6092,10 @@
       <w:szCs w:val="28"/>
     </w:rPr>
   </w:style>
-  <w:style w:type="paragraph" w:customStyle="1" w:styleId="40">
+  <w:style w:type="paragraph" w:customStyle="1" w:styleId="41">
     <w:name w:val="Gantthead Heading 1"/>
     <w:basedOn w:val="4"/>
-    <w:link w:val="39"/>
+    <w:link w:val="40"/>
     <w:qFormat/>
     <w:uiPriority w:val="0"/>
     <w:pPr>
@@ -5189,7 +6115,7 @@
       <w:szCs w:val="28"/>
     </w:rPr>
   </w:style>
-  <w:style w:type="character" w:customStyle="1" w:styleId="41">
+  <w:style w:type="character" w:customStyle="1" w:styleId="42">
     <w:name w:val="Footer Char"/>
     <w:link w:val="16"/>
     <w:qFormat/>
@@ -5198,7 +6124,7 @@
       <w:rFonts w:ascii="Arial" w:hAnsi="Arial"/>
     </w:rPr>
   </w:style>
-  <w:style w:type="character" w:customStyle="1" w:styleId="42">
+  <w:style w:type="character" w:customStyle="1" w:styleId="43">
     <w:name w:val="Title Char"/>
     <w:basedOn w:val="25"/>
     <w:link w:val="21"/>
@@ -5210,7 +6136,7 @@
       <w:sz w:val="28"/>
     </w:rPr>
   </w:style>
-  <w:style w:type="character" w:customStyle="1" w:styleId="43">
+  <w:style w:type="character" w:customStyle="1" w:styleId="44">
     <w:name w:val="Plain Text Char"/>
     <w:basedOn w:val="25"/>
     <w:link w:val="20"/>
@@ -5223,7 +6149,7 @@
       <w:szCs w:val="21"/>
     </w:rPr>
   </w:style>
-  <w:style w:type="character" w:customStyle="1" w:styleId="44">
+  <w:style w:type="character" w:customStyle="1" w:styleId="45">
     <w:name w:val="ListLabel 1"/>
     <w:qFormat/>
     <w:uiPriority w:val="0"/>
@@ -5231,7 +6157,7 @@
       <w:rFonts w:cs="Times New Roman"/>
     </w:rPr>
   </w:style>
-  <w:style w:type="character" w:customStyle="1" w:styleId="45">
+  <w:style w:type="character" w:customStyle="1" w:styleId="46">
     <w:name w:val="ListLabel 2"/>
     <w:qFormat/>
     <w:uiPriority w:val="0"/>
@@ -5239,7 +6165,7 @@
       <w:rFonts w:cs="Times New Roman"/>
     </w:rPr>
   </w:style>
-  <w:style w:type="character" w:customStyle="1" w:styleId="46">
+  <w:style w:type="character" w:customStyle="1" w:styleId="47">
     <w:name w:val="ListLabel 3"/>
     <w:qFormat/>
     <w:uiPriority w:val="0"/>
@@ -5247,7 +6173,7 @@
       <w:rFonts w:cs="Times New Roman"/>
     </w:rPr>
   </w:style>
-  <w:style w:type="character" w:customStyle="1" w:styleId="47">
+  <w:style w:type="character" w:customStyle="1" w:styleId="48">
     <w:name w:val="ListLabel 4"/>
     <w:qFormat/>
     <w:uiPriority w:val="0"/>
@@ -5255,7 +6181,7 @@
       <w:color w:val="auto"/>
     </w:rPr>
   </w:style>
-  <w:style w:type="character" w:customStyle="1" w:styleId="48">
+  <w:style w:type="character" w:customStyle="1" w:styleId="49">
     <w:name w:val="ListLabel 5"/>
     <w:qFormat/>
     <w:uiPriority w:val="0"/>
@@ -5263,7 +6189,7 @@
       <w:rFonts w:cs="Times New Roman"/>
     </w:rPr>
   </w:style>
-  <w:style w:type="character" w:customStyle="1" w:styleId="49">
+  <w:style w:type="character" w:customStyle="1" w:styleId="50">
     <w:name w:val="ListLabel 6"/>
     <w:qFormat/>
     <w:uiPriority w:val="0"/>
@@ -5271,7 +6197,7 @@
       <w:rFonts w:cs="Times New Roman"/>
     </w:rPr>
   </w:style>
-  <w:style w:type="character" w:customStyle="1" w:styleId="50">
+  <w:style w:type="character" w:customStyle="1" w:styleId="51">
     <w:name w:val="ListLabel 7"/>
     <w:qFormat/>
     <w:uiPriority w:val="0"/>
@@ -5279,7 +6205,7 @@
       <w:rFonts w:cs="Times New Roman"/>
     </w:rPr>
   </w:style>
-  <w:style w:type="character" w:customStyle="1" w:styleId="51">
+  <w:style w:type="character" w:customStyle="1" w:styleId="52">
     <w:name w:val="ListLabel 8"/>
     <w:qFormat/>
     <w:uiPriority w:val="0"/>
@@ -5287,7 +6213,7 @@
       <w:rFonts w:cs="Times New Roman"/>
     </w:rPr>
   </w:style>
-  <w:style w:type="character" w:customStyle="1" w:styleId="52">
+  <w:style w:type="character" w:customStyle="1" w:styleId="53">
     <w:name w:val="ListLabel 9"/>
     <w:qFormat/>
     <w:uiPriority w:val="0"/>
@@ -5295,7 +6221,7 @@
       <w:rFonts w:cs="Times New Roman"/>
     </w:rPr>
   </w:style>
-  <w:style w:type="character" w:customStyle="1" w:styleId="53">
+  <w:style w:type="character" w:customStyle="1" w:styleId="54">
     <w:name w:val="ListLabel 10"/>
     <w:qFormat/>
     <w:uiPriority w:val="0"/>
@@ -5303,7 +6229,7 @@
       <w:rFonts w:cs="Courier New"/>
     </w:rPr>
   </w:style>
-  <w:style w:type="character" w:customStyle="1" w:styleId="54">
+  <w:style w:type="character" w:customStyle="1" w:styleId="55">
     <w:name w:val="ListLabel 11"/>
     <w:qFormat/>
     <w:uiPriority w:val="0"/>
@@ -5311,7 +6237,7 @@
       <w:rFonts w:cs="Courier New"/>
     </w:rPr>
   </w:style>
-  <w:style w:type="character" w:customStyle="1" w:styleId="55">
+  <w:style w:type="character" w:customStyle="1" w:styleId="56">
     <w:name w:val="ListLabel 12"/>
     <w:qFormat/>
     <w:uiPriority w:val="0"/>
@@ -5319,7 +6245,7 @@
       <w:rFonts w:cs="Courier New"/>
     </w:rPr>
   </w:style>
-  <w:style w:type="character" w:customStyle="1" w:styleId="56">
+  <w:style w:type="character" w:customStyle="1" w:styleId="57">
     <w:name w:val="ListLabel 13"/>
     <w:qFormat/>
     <w:uiPriority w:val="0"/>
@@ -5327,7 +6253,7 @@
       <w:rFonts w:cs="Courier New"/>
     </w:rPr>
   </w:style>
-  <w:style w:type="character" w:customStyle="1" w:styleId="57">
+  <w:style w:type="character" w:customStyle="1" w:styleId="58">
     <w:name w:val="ListLabel 14"/>
     <w:qFormat/>
     <w:uiPriority w:val="0"/>
@@ -5335,7 +6261,7 @@
       <w:rFonts w:cs="Courier New"/>
     </w:rPr>
   </w:style>
-  <w:style w:type="character" w:customStyle="1" w:styleId="58">
+  <w:style w:type="character" w:customStyle="1" w:styleId="59">
     <w:name w:val="ListLabel 15"/>
     <w:qFormat/>
     <w:uiPriority w:val="0"/>
@@ -5343,7 +6269,7 @@
       <w:rFonts w:cs="Courier New"/>
     </w:rPr>
   </w:style>
-  <w:style w:type="character" w:customStyle="1" w:styleId="59">
+  <w:style w:type="character" w:customStyle="1" w:styleId="60">
     <w:name w:val="ListLabel 16"/>
     <w:qFormat/>
     <w:uiPriority w:val="0"/>
@@ -5351,7 +6277,7 @@
       <w:rFonts w:cs="Courier New"/>
     </w:rPr>
   </w:style>
-  <w:style w:type="character" w:customStyle="1" w:styleId="60">
+  <w:style w:type="character" w:customStyle="1" w:styleId="61">
     <w:name w:val="ListLabel 17"/>
     <w:qFormat/>
     <w:uiPriority w:val="0"/>
@@ -5359,7 +6285,7 @@
       <w:rFonts w:cs="Courier New"/>
     </w:rPr>
   </w:style>
-  <w:style w:type="character" w:customStyle="1" w:styleId="61">
+  <w:style w:type="character" w:customStyle="1" w:styleId="62">
     <w:name w:val="ListLabel 18"/>
     <w:qFormat/>
     <w:uiPriority w:val="0"/>
@@ -5367,7 +6293,7 @@
       <w:rFonts w:cs="Courier New"/>
     </w:rPr>
   </w:style>
-  <w:style w:type="character" w:customStyle="1" w:styleId="62">
+  <w:style w:type="character" w:customStyle="1" w:styleId="63">
     <w:name w:val="ListLabel 19"/>
     <w:qFormat/>
     <w:uiPriority w:val="0"/>
@@ -5375,7 +6301,7 @@
       <w:rFonts w:cs="Courier New"/>
     </w:rPr>
   </w:style>
-  <w:style w:type="character" w:customStyle="1" w:styleId="63">
+  <w:style w:type="character" w:customStyle="1" w:styleId="64">
     <w:name w:val="ListLabel 20"/>
     <w:qFormat/>
     <w:uiPriority w:val="0"/>
@@ -5383,7 +6309,7 @@
       <w:rFonts w:cs="Courier New"/>
     </w:rPr>
   </w:style>
-  <w:style w:type="character" w:customStyle="1" w:styleId="64">
+  <w:style w:type="character" w:customStyle="1" w:styleId="65">
     <w:name w:val="ListLabel 21"/>
     <w:qFormat/>
     <w:uiPriority w:val="0"/>
@@ -5391,7 +6317,7 @@
       <w:rFonts w:cs="Courier New"/>
     </w:rPr>
   </w:style>
-  <w:style w:type="character" w:customStyle="1" w:styleId="65">
+  <w:style w:type="character" w:customStyle="1" w:styleId="66">
     <w:name w:val="ListLabel 22"/>
     <w:qFormat/>
     <w:uiPriority w:val="0"/>
@@ -5399,7 +6325,7 @@
       <w:rFonts w:cs="Courier New"/>
     </w:rPr>
   </w:style>
-  <w:style w:type="character" w:customStyle="1" w:styleId="66">
+  <w:style w:type="character" w:customStyle="1" w:styleId="67">
     <w:name w:val="ListLabel 23"/>
     <w:qFormat/>
     <w:uiPriority w:val="0"/>
@@ -5407,7 +6333,7 @@
       <w:rFonts w:cs="Courier New"/>
     </w:rPr>
   </w:style>
-  <w:style w:type="character" w:customStyle="1" w:styleId="67">
+  <w:style w:type="character" w:customStyle="1" w:styleId="68">
     <w:name w:val="ListLabel 24"/>
     <w:qFormat/>
     <w:uiPriority w:val="0"/>
@@ -5415,7 +6341,7 @@
       <w:rFonts w:cs="Courier New"/>
     </w:rPr>
   </w:style>
-  <w:style w:type="character" w:customStyle="1" w:styleId="68">
+  <w:style w:type="character" w:customStyle="1" w:styleId="69">
     <w:name w:val="ListLabel 25"/>
     <w:qFormat/>
     <w:uiPriority w:val="0"/>
@@ -5423,7 +6349,7 @@
       <w:rFonts w:cs="Courier New"/>
     </w:rPr>
   </w:style>
-  <w:style w:type="character" w:customStyle="1" w:styleId="69">
+  <w:style w:type="character" w:customStyle="1" w:styleId="70">
     <w:name w:val="ListLabel 26"/>
     <w:qFormat/>
     <w:uiPriority w:val="0"/>
@@ -5431,7 +6357,7 @@
       <w:rFonts w:cs="Courier New"/>
     </w:rPr>
   </w:style>
-  <w:style w:type="character" w:customStyle="1" w:styleId="70">
+  <w:style w:type="character" w:customStyle="1" w:styleId="71">
     <w:name w:val="ListLabel 27"/>
     <w:qFormat/>
     <w:uiPriority w:val="0"/>
@@ -5439,7 +6365,7 @@
       <w:rFonts w:cs="Courier New"/>
     </w:rPr>
   </w:style>
-  <w:style w:type="character" w:customStyle="1" w:styleId="71">
+  <w:style w:type="character" w:customStyle="1" w:styleId="72">
     <w:name w:val="ListLabel 28"/>
     <w:qFormat/>
     <w:uiPriority w:val="0"/>
@@ -5447,7 +6373,7 @@
       <w:rFonts w:cs="Courier New"/>
     </w:rPr>
   </w:style>
-  <w:style w:type="character" w:customStyle="1" w:styleId="72">
+  <w:style w:type="character" w:customStyle="1" w:styleId="73">
     <w:name w:val="ListLabel 29"/>
     <w:qFormat/>
     <w:uiPriority w:val="0"/>
@@ -5455,7 +6381,7 @@
       <w:rFonts w:cs="Courier New"/>
     </w:rPr>
   </w:style>
-  <w:style w:type="character" w:customStyle="1" w:styleId="73">
+  <w:style w:type="character" w:customStyle="1" w:styleId="74">
     <w:name w:val="ListLabel 30"/>
     <w:qFormat/>
     <w:uiPriority w:val="0"/>
@@ -5463,7 +6389,7 @@
       <w:rFonts w:cs="Courier New"/>
     </w:rPr>
   </w:style>
-  <w:style w:type="character" w:customStyle="1" w:styleId="74">
+  <w:style w:type="character" w:customStyle="1" w:styleId="75">
     <w:name w:val="ListLabel 31"/>
     <w:qFormat/>
     <w:uiPriority w:val="0"/>
@@ -5471,7 +6397,7 @@
       <w:rFonts w:cs="Courier New"/>
     </w:rPr>
   </w:style>
-  <w:style w:type="character" w:customStyle="1" w:styleId="75">
+  <w:style w:type="character" w:customStyle="1" w:styleId="76">
     <w:name w:val="ListLabel 32"/>
     <w:qFormat/>
     <w:uiPriority w:val="0"/>
@@ -5479,7 +6405,7 @@
       <w:rFonts w:cs="Courier New"/>
     </w:rPr>
   </w:style>
-  <w:style w:type="character" w:customStyle="1" w:styleId="76">
+  <w:style w:type="character" w:customStyle="1" w:styleId="77">
     <w:name w:val="ListLabel 33"/>
     <w:qFormat/>
     <w:uiPriority w:val="0"/>
@@ -5487,7 +6413,7 @@
       <w:rFonts w:cs="Courier New"/>
     </w:rPr>
   </w:style>
-  <w:style w:type="character" w:customStyle="1" w:styleId="77">
+  <w:style w:type="character" w:customStyle="1" w:styleId="78">
     <w:name w:val="ListLabel 34"/>
     <w:qFormat/>
     <w:uiPriority w:val="0"/>
@@ -5495,7 +6421,7 @@
       <w:rFonts w:cs="Courier New"/>
     </w:rPr>
   </w:style>
-  <w:style w:type="character" w:customStyle="1" w:styleId="78">
+  <w:style w:type="character" w:customStyle="1" w:styleId="79">
     <w:name w:val="ListLabel 35"/>
     <w:qFormat/>
     <w:uiPriority w:val="0"/>
@@ -5503,7 +6429,7 @@
       <w:rFonts w:cs="Courier New"/>
     </w:rPr>
   </w:style>
-  <w:style w:type="character" w:customStyle="1" w:styleId="79">
+  <w:style w:type="character" w:customStyle="1" w:styleId="80">
     <w:name w:val="ListLabel 36"/>
     <w:qFormat/>
     <w:uiPriority w:val="0"/>
@@ -5511,7 +6437,7 @@
       <w:rFonts w:cs="Courier New"/>
     </w:rPr>
   </w:style>
-  <w:style w:type="character" w:customStyle="1" w:styleId="80">
+  <w:style w:type="character" w:customStyle="1" w:styleId="81">
     <w:name w:val="ListLabel 37"/>
     <w:qFormat/>
     <w:uiPriority w:val="0"/>
@@ -5519,7 +6445,7 @@
       <w:rFonts w:cs="Courier New"/>
     </w:rPr>
   </w:style>
-  <w:style w:type="character" w:customStyle="1" w:styleId="81">
+  <w:style w:type="character" w:customStyle="1" w:styleId="82">
     <w:name w:val="ListLabel 38"/>
     <w:qFormat/>
     <w:uiPriority w:val="0"/>
@@ -5527,7 +6453,7 @@
       <w:rFonts w:cs="Courier New"/>
     </w:rPr>
   </w:style>
-  <w:style w:type="character" w:customStyle="1" w:styleId="82">
+  <w:style w:type="character" w:customStyle="1" w:styleId="83">
     <w:name w:val="ListLabel 39"/>
     <w:qFormat/>
     <w:uiPriority w:val="0"/>
@@ -5535,7 +6461,7 @@
       <w:rFonts w:cs="Courier New"/>
     </w:rPr>
   </w:style>
-  <w:style w:type="character" w:customStyle="1" w:styleId="83">
+  <w:style w:type="character" w:customStyle="1" w:styleId="84">
     <w:name w:val="ListLabel 40"/>
     <w:qFormat/>
     <w:uiPriority w:val="0"/>
@@ -5543,7 +6469,7 @@
       <w:rFonts w:cs="Courier New"/>
     </w:rPr>
   </w:style>
-  <w:style w:type="character" w:customStyle="1" w:styleId="84">
+  <w:style w:type="character" w:customStyle="1" w:styleId="85">
     <w:name w:val="ListLabel 41"/>
     <w:qFormat/>
     <w:uiPriority w:val="0"/>
@@ -5551,7 +6477,7 @@
       <w:rFonts w:cs="Courier New"/>
     </w:rPr>
   </w:style>
-  <w:style w:type="character" w:customStyle="1" w:styleId="85">
+  <w:style w:type="character" w:customStyle="1" w:styleId="86">
     <w:name w:val="ListLabel 42"/>
     <w:qFormat/>
     <w:uiPriority w:val="0"/>
@@ -5559,7 +6485,7 @@
       <w:rFonts w:cs="Courier New"/>
     </w:rPr>
   </w:style>
-  <w:style w:type="character" w:customStyle="1" w:styleId="86">
+  <w:style w:type="character" w:customStyle="1" w:styleId="87">
     <w:name w:val="ListLabel 43"/>
     <w:qFormat/>
     <w:uiPriority w:val="0"/>
@@ -5567,7 +6493,7 @@
       <w:rFonts w:cs="Courier New"/>
     </w:rPr>
   </w:style>
-  <w:style w:type="character" w:customStyle="1" w:styleId="87">
+  <w:style w:type="character" w:customStyle="1" w:styleId="88">
     <w:name w:val="ListLabel 44"/>
     <w:qFormat/>
     <w:uiPriority w:val="0"/>
@@ -5575,7 +6501,7 @@
       <w:rFonts w:cs="Courier New"/>
     </w:rPr>
   </w:style>
-  <w:style w:type="character" w:customStyle="1" w:styleId="88">
+  <w:style w:type="character" w:customStyle="1" w:styleId="89">
     <w:name w:val="ListLabel 45"/>
     <w:qFormat/>
     <w:uiPriority w:val="0"/>
@@ -5583,7 +6509,7 @@
       <w:rFonts w:cs="Courier New"/>
     </w:rPr>
   </w:style>
-  <w:style w:type="character" w:customStyle="1" w:styleId="89">
+  <w:style w:type="character" w:customStyle="1" w:styleId="90">
     <w:name w:val="ListLabel 46"/>
     <w:qFormat/>
     <w:uiPriority w:val="0"/>
@@ -5591,7 +6517,7 @@
       <w:rFonts w:cs="Courier New"/>
     </w:rPr>
   </w:style>
-  <w:style w:type="character" w:customStyle="1" w:styleId="90">
+  <w:style w:type="character" w:customStyle="1" w:styleId="91">
     <w:name w:val="ListLabel 47"/>
     <w:qFormat/>
     <w:uiPriority w:val="0"/>
@@ -5599,7 +6525,7 @@
       <w:rFonts w:cs="Courier New"/>
     </w:rPr>
   </w:style>
-  <w:style w:type="character" w:customStyle="1" w:styleId="91">
+  <w:style w:type="character" w:customStyle="1" w:styleId="92">
     <w:name w:val="ListLabel 48"/>
     <w:qFormat/>
     <w:uiPriority w:val="0"/>
@@ -5607,7 +6533,7 @@
       <w:rFonts w:cs="Courier New"/>
     </w:rPr>
   </w:style>
-  <w:style w:type="character" w:customStyle="1" w:styleId="92">
+  <w:style w:type="character" w:customStyle="1" w:styleId="93">
     <w:name w:val="ListLabel 49"/>
     <w:qFormat/>
     <w:uiPriority w:val="0"/>
@@ -5615,7 +6541,7 @@
       <w:rFonts w:cs="Courier New"/>
     </w:rPr>
   </w:style>
-  <w:style w:type="character" w:customStyle="1" w:styleId="93">
+  <w:style w:type="character" w:customStyle="1" w:styleId="94">
     <w:name w:val="ListLabel 50"/>
     <w:qFormat/>
     <w:uiPriority w:val="0"/>
@@ -5623,7 +6549,7 @@
       <w:rFonts w:cs="Courier New"/>
     </w:rPr>
   </w:style>
-  <w:style w:type="character" w:customStyle="1" w:styleId="94">
+  <w:style w:type="character" w:customStyle="1" w:styleId="95">
     <w:name w:val="ListLabel 51"/>
     <w:qFormat/>
     <w:uiPriority w:val="0"/>
@@ -5631,7 +6557,7 @@
       <w:rFonts w:cs="Courier New"/>
     </w:rPr>
   </w:style>
-  <w:style w:type="character" w:customStyle="1" w:styleId="95">
+  <w:style w:type="character" w:customStyle="1" w:styleId="96">
     <w:name w:val="ListLabel 52"/>
     <w:qFormat/>
     <w:uiPriority w:val="0"/>
@@ -5639,7 +6565,7 @@
       <w:rFonts w:cs="Courier New"/>
     </w:rPr>
   </w:style>
-  <w:style w:type="character" w:customStyle="1" w:styleId="96">
+  <w:style w:type="character" w:customStyle="1" w:styleId="97">
     <w:name w:val="ListLabel 53"/>
     <w:qFormat/>
     <w:uiPriority w:val="0"/>
@@ -5647,7 +6573,7 @@
       <w:rFonts w:cs="Courier New"/>
     </w:rPr>
   </w:style>
-  <w:style w:type="character" w:customStyle="1" w:styleId="97">
+  <w:style w:type="character" w:customStyle="1" w:styleId="98">
     <w:name w:val="ListLabel 54"/>
     <w:qFormat/>
     <w:uiPriority w:val="0"/>
@@ -5655,7 +6581,7 @@
       <w:rFonts w:cs="Courier New"/>
     </w:rPr>
   </w:style>
-  <w:style w:type="character" w:customStyle="1" w:styleId="98">
+  <w:style w:type="character" w:customStyle="1" w:styleId="99">
     <w:name w:val="ListLabel 55"/>
     <w:qFormat/>
     <w:uiPriority w:val="0"/>
@@ -5663,7 +6589,7 @@
       <w:rFonts w:cs="Courier New"/>
     </w:rPr>
   </w:style>
-  <w:style w:type="character" w:customStyle="1" w:styleId="99">
+  <w:style w:type="character" w:customStyle="1" w:styleId="100">
     <w:name w:val="ListLabel 56"/>
     <w:qFormat/>
     <w:uiPriority w:val="0"/>
@@ -5673,12 +6599,12 @@
       <w:szCs w:val="22"/>
     </w:rPr>
   </w:style>
-  <w:style w:type="character" w:customStyle="1" w:styleId="100">
+  <w:style w:type="character" w:customStyle="1" w:styleId="101">
     <w:name w:val="Index Link"/>
     <w:qFormat/>
     <w:uiPriority w:val="0"/>
   </w:style>
-  <w:style w:type="paragraph" w:customStyle="1" w:styleId="101">
+  <w:style w:type="paragraph" w:customStyle="1" w:styleId="102">
     <w:name w:val="Heading"/>
     <w:basedOn w:val="1"/>
     <w:next w:val="13"/>
@@ -5694,7 +6620,7 @@
       <w:szCs w:val="28"/>
     </w:rPr>
   </w:style>
-  <w:style w:type="paragraph" w:customStyle="1" w:styleId="102">
+  <w:style w:type="paragraph" w:customStyle="1" w:styleId="103">
     <w:name w:val="Index"/>
     <w:basedOn w:val="1"/>
     <w:qFormat/>
@@ -5706,7 +6632,7 @@
       <w:rFonts w:cs="Lohit Devanagari"/>
     </w:rPr>
   </w:style>
-  <w:style w:type="paragraph" w:customStyle="1" w:styleId="103">
+  <w:style w:type="paragraph" w:customStyle="1" w:styleId="104">
     <w:name w:val="Company Name"/>
     <w:basedOn w:val="1"/>
     <w:qFormat/>
@@ -5724,7 +6650,7 @@
       <w:szCs w:val="20"/>
     </w:rPr>
   </w:style>
-  <w:style w:type="paragraph" w:customStyle="1" w:styleId="104">
+  <w:style w:type="paragraph" w:customStyle="1" w:styleId="105">
     <w:name w:val="Title Cover"/>
     <w:basedOn w:val="1"/>
     <w:next w:val="1"/>
@@ -5751,9 +6677,9 @@
       <w:szCs w:val="20"/>
     </w:rPr>
   </w:style>
-  <w:style w:type="paragraph" w:customStyle="1" w:styleId="105">
+  <w:style w:type="paragraph" w:customStyle="1" w:styleId="106">
     <w:name w:val="Subtitle Cover"/>
-    <w:basedOn w:val="104"/>
+    <w:basedOn w:val="105"/>
     <w:next w:val="13"/>
     <w:qFormat/>
     <w:uiPriority w:val="0"/>
@@ -5771,7 +6697,7 @@
       <w:sz w:val="48"/>
     </w:rPr>
   </w:style>
-  <w:style w:type="paragraph" w:customStyle="1" w:styleId="106">
+  <w:style w:type="paragraph" w:customStyle="1" w:styleId="107">
     <w:name w:val="Table Text"/>
     <w:basedOn w:val="1"/>
     <w:qFormat/>
@@ -5783,7 +6709,7 @@
       <w:rFonts w:ascii="Times New Roman" w:hAnsi="Times New Roman"/>
     </w:rPr>
   </w:style>
-  <w:style w:type="paragraph" w:customStyle="1" w:styleId="107">
+  <w:style w:type="paragraph" w:customStyle="1" w:styleId="108">
     <w:name w:val="Block label"/>
     <w:basedOn w:val="1"/>
     <w:next w:val="1"/>
@@ -5801,7 +6727,7 @@
       <w:szCs w:val="22"/>
     </w:rPr>
   </w:style>
-  <w:style w:type="paragraph" w:customStyle="1" w:styleId="108">
+  <w:style w:type="paragraph" w:customStyle="1" w:styleId="109">
     <w:name w:val="SubTitle1"/>
     <w:basedOn w:val="1"/>
     <w:qFormat/>
@@ -5824,7 +6750,7 @@
       <w:szCs w:val="32"/>
     </w:rPr>
   </w:style>
-  <w:style w:type="paragraph" w:customStyle="1" w:styleId="109">
+  <w:style w:type="paragraph" w:customStyle="1" w:styleId="110">
     <w:name w:val="col text"/>
     <w:basedOn w:val="1"/>
     <w:qFormat/>
@@ -5842,7 +6768,7 @@
       <w:szCs w:val="20"/>
     </w:rPr>
   </w:style>
-  <w:style w:type="paragraph" w:customStyle="1" w:styleId="110">
+  <w:style w:type="paragraph" w:customStyle="1" w:styleId="111">
     <w:name w:val="Gantthead Table Header"/>
     <w:basedOn w:val="1"/>
     <w:semiHidden/>
@@ -5857,7 +6783,7 @@
       <w:sz w:val="24"/>
     </w:rPr>
   </w:style>
-  <w:style w:type="paragraph" w:customStyle="1" w:styleId="111">
+  <w:style w:type="paragraph" w:customStyle="1" w:styleId="112">
     <w:name w:val="Gantthead Table Text"/>
     <w:basedOn w:val="1"/>
     <w:semiHidden/>
@@ -5871,7 +6797,7 @@
       <w:sz w:val="24"/>
     </w:rPr>
   </w:style>
-  <w:style w:type="paragraph" w:customStyle="1" w:styleId="112">
+  <w:style w:type="paragraph" w:customStyle="1" w:styleId="113">
     <w:name w:val="Gantthead Heading 2 Normal Text"/>
     <w:basedOn w:val="1"/>
     <w:qFormat/>
@@ -5886,7 +6812,7 @@
       <w:szCs w:val="20"/>
     </w:rPr>
   </w:style>
-  <w:style w:type="paragraph" w:customStyle="1" w:styleId="113">
+  <w:style w:type="paragraph" w:customStyle="1" w:styleId="114">
     <w:name w:val="Gantthead Heading 3 Normal Text"/>
     <w:basedOn w:val="1"/>
     <w:qFormat/>
@@ -5901,7 +6827,7 @@
       <w:szCs w:val="20"/>
     </w:rPr>
   </w:style>
-  <w:style w:type="paragraph" w:customStyle="1" w:styleId="114">
+  <w:style w:type="paragraph" w:customStyle="1" w:styleId="115">
     <w:name w:val="Gantthead Heading 3 Bullet"/>
     <w:basedOn w:val="1"/>
     <w:qFormat/>
@@ -5916,7 +6842,7 @@
       <w:szCs w:val="20"/>
     </w:rPr>
   </w:style>
-  <w:style w:type="paragraph" w:customStyle="1" w:styleId="115">
+  <w:style w:type="paragraph" w:customStyle="1" w:styleId="116">
     <w:name w:val="Gantthead Heading 3 Bullet 3"/>
     <w:basedOn w:val="1"/>
     <w:qFormat/>
@@ -5930,7 +6856,7 @@
       <w:szCs w:val="20"/>
     </w:rPr>
   </w:style>
-  <w:style w:type="paragraph" w:customStyle="1" w:styleId="116">
+  <w:style w:type="paragraph" w:customStyle="1" w:styleId="117">
     <w:name w:val="Gantthead Heading 2 Bullet"/>
     <w:basedOn w:val="1"/>
     <w:qFormat/>
@@ -5945,7 +6871,7 @@
       <w:szCs w:val="20"/>
     </w:rPr>
   </w:style>
-  <w:style w:type="paragraph" w:styleId="117">
+  <w:style w:type="paragraph" w:styleId="118">
     <w:name w:val="List Paragraph"/>
     <w:basedOn w:val="1"/>
     <w:qFormat/>
@@ -5956,7 +6882,7 @@
       <w:contextualSpacing/>
     </w:pPr>
   </w:style>
-  <w:style w:type="paragraph" w:customStyle="1" w:styleId="118">
+  <w:style w:type="paragraph" w:customStyle="1" w:styleId="119">
     <w:name w:val="TOC Heading"/>
     <w:basedOn w:val="2"/>
     <w:next w:val="1"/>
@@ -5982,7 +6908,7 @@
       <w:szCs w:val="32"/>
     </w:rPr>
   </w:style>
-  <w:style w:type="paragraph" w:customStyle="1" w:styleId="119">
+  <w:style w:type="paragraph" w:customStyle="1" w:styleId="120">
     <w:name w:val="Frame Contents"/>
     <w:basedOn w:val="1"/>
     <w:qFormat/>

</xml_diff>